<commit_message>
Register, ligin et [Authorize]
</commit_message>
<xml_diff>
--- a/appAngular.docx
+++ b/appAngular.docx
@@ -3,211 +3,170 @@
 <w:document xmlns:ve="http://schemas.openxmlformats.org/markup-compatibility/2006" xmlns:o="urn:schemas-microsoft-com:office:office" xmlns:r="http://schemas.openxmlformats.org/officeDocument/2006/relationships" xmlns:m="http://schemas.openxmlformats.org/officeDocument/2006/math" xmlns:v="urn:schemas-microsoft-com:vml" xmlns:wp="http://schemas.openxmlformats.org/drawingml/2006/wordprocessingDrawing" xmlns:w10="urn:schemas-microsoft-com:office:word" xmlns:w="http://schemas.openxmlformats.org/wordprocessingml/2006/main" xmlns:wne="http://schemas.microsoft.com/office/word/2006/wordml">
   <w:body>
     <w:p>
-      <w:pPr>
-        <w:rPr>
-          <w:lang w:val="en-US"/>
-        </w:rPr>
-      </w:pPr>
       <w:r>
         <w:tab/>
-      </w:r>
-      <w:r>
-        <w:rPr>
-          <w:lang w:val="en-US"/>
-        </w:rPr>
         <w:t>-----***** PROJET REALISE AVEC VISUAL STUDIO CODE ****************------------------</w:t>
       </w:r>
     </w:p>
-    <w:p>
-      <w:pPr>
-        <w:rPr>
-          <w:lang w:val="en-US"/>
-        </w:rPr>
-      </w:pPr>
-    </w:p>
-    <w:p>
-      <w:pPr>
-        <w:rPr>
-          <w:lang w:val="en-US"/>
-        </w:rPr>
-      </w:pPr>
-      <w:proofErr w:type="spellStart"/>
-      <w:r>
-        <w:rPr>
-          <w:lang w:val="en-US"/>
-        </w:rPr>
+    <w:p/>
+    <w:p>
+      <w:proofErr w:type="spellStart"/>
+      <w:r>
         <w:t>launchsetting.json</w:t>
       </w:r>
       <w:proofErr w:type="spellEnd"/>
       <w:r>
-        <w:rPr>
-          <w:lang w:val="en-US"/>
-        </w:rPr>
-        <w:t xml:space="preserve"> --&gt; http </w:t>
-      </w:r>
-      <w:proofErr w:type="spellStart"/>
-      <w:r>
-        <w:rPr>
-          <w:lang w:val="en-US"/>
-        </w:rPr>
-        <w:t>seulement</w:t>
-      </w:r>
-      <w:proofErr w:type="spellEnd"/>
-    </w:p>
-    <w:p>
-      <w:pPr>
-        <w:rPr>
-          <w:lang w:val="en-US"/>
-        </w:rPr>
-      </w:pPr>
-    </w:p>
-    <w:p>
-      <w:pPr>
-        <w:rPr>
-          <w:lang w:val="en-US"/>
-        </w:rPr>
-      </w:pPr>
-      <w:r>
-        <w:rPr>
-          <w:lang w:val="en-US"/>
-        </w:rPr>
+        <w:t xml:space="preserve"> --&gt; http seulement</w:t>
+      </w:r>
+    </w:p>
+    <w:p/>
+    <w:p>
+      <w:r>
         <w:t xml:space="preserve">-Lancer </w:t>
       </w:r>
       <w:proofErr w:type="spellStart"/>
       <w:r>
         <w:rPr>
-          <w:lang w:val="en-US"/>
+          <w:b/>
         </w:rPr>
         <w:t>dotnetcore</w:t>
       </w:r>
       <w:proofErr w:type="spellEnd"/>
       <w:r>
         <w:rPr>
-          <w:lang w:val="en-US"/>
+          <w:b/>
         </w:rPr>
         <w:t xml:space="preserve">: </w:t>
       </w:r>
       <w:proofErr w:type="spellStart"/>
       <w:r>
         <w:rPr>
-          <w:lang w:val="en-US"/>
+          <w:b/>
         </w:rPr>
         <w:t>dotnet</w:t>
       </w:r>
       <w:proofErr w:type="spellEnd"/>
       <w:r>
         <w:rPr>
-          <w:lang w:val="en-US"/>
-        </w:rPr>
-        <w:t xml:space="preserve"> watch run --- watch en option</w:t>
-      </w:r>
-    </w:p>
-    <w:p>
-      <w:pPr>
-        <w:rPr>
-          <w:lang w:val="en-US"/>
-        </w:rPr>
-      </w:pPr>
-    </w:p>
-    <w:p>
-      <w:pPr>
-        <w:rPr>
-          <w:lang w:val="en-US"/>
-        </w:rPr>
-      </w:pPr>
-      <w:r>
-        <w:rPr>
-          <w:lang w:val="en-US"/>
-        </w:rPr>
+          <w:b/>
+        </w:rPr>
+        <w:t xml:space="preserve"> </w:t>
+      </w:r>
+      <w:proofErr w:type="spellStart"/>
+      <w:r>
+        <w:rPr>
+          <w:b/>
+        </w:rPr>
+        <w:t>watch</w:t>
+      </w:r>
+      <w:proofErr w:type="spellEnd"/>
+      <w:r>
+        <w:rPr>
+          <w:b/>
+        </w:rPr>
+        <w:t xml:space="preserve"> </w:t>
+      </w:r>
+      <w:proofErr w:type="spellStart"/>
+      <w:r>
+        <w:rPr>
+          <w:b/>
+        </w:rPr>
+        <w:t>run</w:t>
+      </w:r>
+      <w:proofErr w:type="spellEnd"/>
+      <w:r>
+        <w:t xml:space="preserve"> --- </w:t>
+      </w:r>
+      <w:proofErr w:type="spellStart"/>
+      <w:r>
+        <w:t>watch</w:t>
+      </w:r>
+      <w:proofErr w:type="spellEnd"/>
+      <w:r>
+        <w:t xml:space="preserve"> en option</w:t>
+      </w:r>
+    </w:p>
+    <w:p/>
+    <w:p>
+      <w:r>
         <w:t>-</w:t>
       </w:r>
       <w:proofErr w:type="spellStart"/>
       <w:r>
-        <w:rPr>
-          <w:lang w:val="en-US"/>
-        </w:rPr>
         <w:t>creer</w:t>
       </w:r>
       <w:proofErr w:type="spellEnd"/>
       <w:r>
-        <w:rPr>
-          <w:lang w:val="en-US"/>
-        </w:rPr>
         <w:t xml:space="preserve"> .net </w:t>
       </w:r>
       <w:proofErr w:type="spellStart"/>
       <w:r>
-        <w:rPr>
-          <w:lang w:val="en-US"/>
-        </w:rPr>
         <w:t>visualstudio</w:t>
       </w:r>
       <w:proofErr w:type="spellEnd"/>
       <w:r>
-        <w:rPr>
-          <w:lang w:val="en-US"/>
-        </w:rPr>
+        <w:t xml:space="preserve"> code :</w:t>
+      </w:r>
+    </w:p>
+    <w:p>
+      <w:r>
+        <w:tab/>
+      </w:r>
+      <w:proofErr w:type="gramStart"/>
+      <w:r>
+        <w:t>en</w:t>
+      </w:r>
+      <w:proofErr w:type="gramEnd"/>
+      <w:r>
+        <w:t xml:space="preserve"> ligne de commande : </w:t>
+      </w:r>
+      <w:proofErr w:type="spellStart"/>
+      <w:r>
+        <w:rPr>
+          <w:b/>
+        </w:rPr>
+        <w:t>dotnet</w:t>
+      </w:r>
+      <w:proofErr w:type="spellEnd"/>
+      <w:r>
+        <w:rPr>
+          <w:b/>
+        </w:rPr>
+        <w:t xml:space="preserve"> new '</w:t>
+      </w:r>
+      <w:proofErr w:type="spellStart"/>
+      <w:r>
+        <w:rPr>
+          <w:b/>
+        </w:rPr>
+        <w:t>nomprojet</w:t>
+      </w:r>
+      <w:proofErr w:type="spellEnd"/>
+      <w:r>
+        <w:rPr>
+          <w:b/>
+        </w:rPr>
+        <w:t>'</w:t>
+      </w:r>
+    </w:p>
+    <w:p/>
+    <w:p>
+      <w:proofErr w:type="gramStart"/>
+      <w:r>
+        <w:t>package</w:t>
+      </w:r>
+      <w:proofErr w:type="gramEnd"/>
+      <w:r>
+        <w:t xml:space="preserve"> pour </w:t>
+      </w:r>
+      <w:proofErr w:type="spellStart"/>
+      <w:r>
+        <w:t>entity</w:t>
+      </w:r>
+      <w:proofErr w:type="spellEnd"/>
+      <w:r>
         <w:t xml:space="preserve"> </w:t>
       </w:r>
-      <w:proofErr w:type="gramStart"/>
-      <w:r>
-        <w:rPr>
-          <w:lang w:val="en-US"/>
-        </w:rPr>
-        <w:t>code :</w:t>
-      </w:r>
-      <w:proofErr w:type="gramEnd"/>
-    </w:p>
-    <w:p>
-      <w:r>
-        <w:rPr>
-          <w:lang w:val="en-US"/>
-        </w:rPr>
-        <w:tab/>
-      </w:r>
-      <w:proofErr w:type="gramStart"/>
-      <w:r>
-        <w:t>en</w:t>
-      </w:r>
-      <w:proofErr w:type="gramEnd"/>
-      <w:r>
-        <w:t xml:space="preserve"> ligne de commande : </w:t>
-      </w:r>
-      <w:proofErr w:type="spellStart"/>
-      <w:r>
-        <w:t>dotnet</w:t>
-      </w:r>
-      <w:proofErr w:type="spellEnd"/>
-      <w:r>
-        <w:t xml:space="preserve"> new '</w:t>
-      </w:r>
-      <w:proofErr w:type="spellStart"/>
-      <w:r>
-        <w:t>nomprojet</w:t>
-      </w:r>
-      <w:proofErr w:type="spellEnd"/>
-      <w:r>
-        <w:t>'</w:t>
-      </w:r>
-    </w:p>
-    <w:p/>
-    <w:p>
-      <w:proofErr w:type="gramStart"/>
-      <w:r>
-        <w:t>package</w:t>
-      </w:r>
-      <w:proofErr w:type="gramEnd"/>
-      <w:r>
-        <w:t xml:space="preserve"> pour </w:t>
-      </w:r>
-      <w:proofErr w:type="spellStart"/>
-      <w:r>
-        <w:t>entity</w:t>
-      </w:r>
-      <w:proofErr w:type="spellEnd"/>
-      <w:r>
-        <w:t xml:space="preserve"> </w:t>
-      </w:r>
       <w:proofErr w:type="spellStart"/>
       <w:r>
         <w:t>DbContext</w:t>
@@ -218,88 +177,62 @@
       </w:r>
     </w:p>
     <w:p>
-      <w:pPr>
-        <w:rPr>
-          <w:lang w:val="en-US"/>
-        </w:rPr>
-      </w:pPr>
-      <w:r>
-        <w:tab/>
-      </w:r>
-      <w:r>
-        <w:rPr>
-          <w:lang w:val="en-US"/>
-        </w:rPr>
-        <w:t>&lt;</w:t>
-      </w:r>
-      <w:proofErr w:type="spellStart"/>
-      <w:r>
-        <w:rPr>
-          <w:lang w:val="en-US"/>
-        </w:rPr>
-        <w:t>PackageReference</w:t>
-      </w:r>
-      <w:proofErr w:type="spellEnd"/>
-      <w:r>
-        <w:rPr>
-          <w:lang w:val="en-US"/>
-        </w:rPr>
-        <w:t xml:space="preserve"> Include="</w:t>
-      </w:r>
-      <w:proofErr w:type="spellStart"/>
-      <w:r>
-        <w:rPr>
-          <w:lang w:val="en-US"/>
-        </w:rPr>
-        <w:t>Microsoft.EntityFrameworkCore</w:t>
-      </w:r>
-      <w:proofErr w:type="spellEnd"/>
-      <w:r>
-        <w:rPr>
-          <w:lang w:val="en-US"/>
-        </w:rPr>
-        <w:t>" Version="3.1.3"/&gt;</w:t>
-      </w:r>
-    </w:p>
-    <w:p>
-      <w:pPr>
-        <w:rPr>
-          <w:lang w:val="en-US"/>
-        </w:rPr>
-      </w:pPr>
-      <w:r>
-        <w:rPr>
-          <w:lang w:val="en-US"/>
-        </w:rPr>
+      <w:r>
         <w:tab/>
         <w:t>&lt;</w:t>
       </w:r>
       <w:proofErr w:type="spellStart"/>
       <w:r>
-        <w:rPr>
-          <w:lang w:val="en-US"/>
-        </w:rPr>
         <w:t>PackageReference</w:t>
       </w:r>
       <w:proofErr w:type="spellEnd"/>
       <w:r>
-        <w:rPr>
-          <w:lang w:val="en-US"/>
-        </w:rPr>
-        <w:t xml:space="preserve"> Include="</w:t>
-      </w:r>
-      <w:proofErr w:type="spellStart"/>
-      <w:r>
-        <w:rPr>
-          <w:lang w:val="en-US"/>
-        </w:rPr>
+        <w:t xml:space="preserve"> </w:t>
+      </w:r>
+      <w:proofErr w:type="spellStart"/>
+      <w:r>
+        <w:t>Include</w:t>
+      </w:r>
+      <w:proofErr w:type="spellEnd"/>
+      <w:r>
+        <w:t>="</w:t>
+      </w:r>
+      <w:proofErr w:type="spellStart"/>
+      <w:r>
+        <w:t>Microsoft.EntityFrameworkCore</w:t>
+      </w:r>
+      <w:proofErr w:type="spellEnd"/>
+      <w:r>
+        <w:t>" Version="3.1.3"/&gt;</w:t>
+      </w:r>
+    </w:p>
+    <w:p>
+      <w:r>
+        <w:tab/>
+        <w:t>&lt;</w:t>
+      </w:r>
+      <w:proofErr w:type="spellStart"/>
+      <w:r>
+        <w:t>PackageReference</w:t>
+      </w:r>
+      <w:proofErr w:type="spellEnd"/>
+      <w:r>
+        <w:t xml:space="preserve"> </w:t>
+      </w:r>
+      <w:proofErr w:type="spellStart"/>
+      <w:r>
+        <w:t>Include</w:t>
+      </w:r>
+      <w:proofErr w:type="spellEnd"/>
+      <w:r>
+        <w:t>="</w:t>
+      </w:r>
+      <w:proofErr w:type="spellStart"/>
+      <w:r>
         <w:t>Microsoft.EntityFrameworkCore.Sqlite</w:t>
       </w:r>
       <w:proofErr w:type="spellEnd"/>
       <w:r>
-        <w:rPr>
-          <w:lang w:val="en-US"/>
-        </w:rPr>
         <w:t>" Version="3.1.3"/&gt;</w:t>
       </w:r>
     </w:p>
@@ -356,10 +289,16 @@
       </w:r>
       <w:proofErr w:type="spellStart"/>
       <w:r>
+        <w:rPr>
+          <w:b/>
+        </w:rPr>
         <w:t>connectionString</w:t>
       </w:r>
       <w:proofErr w:type="spellEnd"/>
       <w:r>
+        <w:rPr>
+          <w:b/>
+        </w:rPr>
         <w:t xml:space="preserve"> </w:t>
       </w:r>
     </w:p>
@@ -369,6 +308,9 @@
       </w:r>
       <w:proofErr w:type="spellStart"/>
       <w:r>
+        <w:rPr>
+          <w:b/>
+        </w:rPr>
         <w:t>appsettings.json</w:t>
       </w:r>
       <w:proofErr w:type="spellEnd"/>
@@ -457,6 +399,9 @@
       <w:proofErr w:type="spellStart"/>
       <w:proofErr w:type="gramStart"/>
       <w:r>
+        <w:rPr>
+          <w:b/>
+        </w:rPr>
         <w:t>ConfigureServices</w:t>
       </w:r>
       <w:proofErr w:type="spellEnd"/>
@@ -570,64 +515,44 @@
       <w:proofErr w:type="spellEnd"/>
       <w:proofErr w:type="gramEnd"/>
       <w:r>
-        <w:t xml:space="preserve"> code first avec migration</w:t>
-      </w:r>
-    </w:p>
-    <w:p>
-      <w:pPr>
-        <w:rPr>
-          <w:lang w:val="en-US"/>
-        </w:rPr>
-      </w:pPr>
+        <w:t xml:space="preserve"> code first avec </w:t>
+      </w:r>
+      <w:r>
+        <w:rPr>
+          <w:b/>
+        </w:rPr>
+        <w:t>migration</w:t>
+      </w:r>
+    </w:p>
+    <w:p>
       <w:r>
         <w:tab/>
       </w:r>
       <w:r>
-        <w:rPr>
-          <w:lang w:val="en-US"/>
-        </w:rPr>
         <w:t>I</w:t>
       </w:r>
       <w:r>
-        <w:rPr>
-          <w:lang w:val="en-US"/>
-        </w:rPr>
         <w:t xml:space="preserve">) installer </w:t>
       </w:r>
       <w:proofErr w:type="spellStart"/>
       <w:r>
-        <w:rPr>
-          <w:lang w:val="en-US"/>
-        </w:rPr>
         <w:t>Microsoft.EntityFrameworkCore.Design</w:t>
       </w:r>
       <w:proofErr w:type="spellEnd"/>
       <w:r>
-        <w:rPr>
-          <w:lang w:val="en-US"/>
-        </w:rPr>
         <w:t xml:space="preserve"> </w:t>
       </w:r>
       <w:proofErr w:type="spellStart"/>
       <w:r>
-        <w:rPr>
-          <w:lang w:val="en-US"/>
-        </w:rPr>
         <w:t>nuget</w:t>
       </w:r>
       <w:proofErr w:type="spellEnd"/>
       <w:r>
-        <w:rPr>
-          <w:lang w:val="en-US"/>
-        </w:rPr>
         <w:t>---</w:t>
       </w:r>
     </w:p>
     <w:p>
       <w:r>
-        <w:rPr>
-          <w:lang w:val="en-US"/>
-        </w:rPr>
         <w:tab/>
       </w:r>
       <w:proofErr w:type="gramStart"/>
@@ -640,27 +565,48 @@
       </w:r>
       <w:proofErr w:type="spellStart"/>
       <w:r>
+        <w:rPr>
+          <w:b/>
+        </w:rPr>
         <w:t>dotntet</w:t>
       </w:r>
       <w:proofErr w:type="spellEnd"/>
       <w:r>
+        <w:rPr>
+          <w:b/>
+        </w:rPr>
         <w:t xml:space="preserve"> </w:t>
       </w:r>
       <w:proofErr w:type="spellStart"/>
       <w:r>
+        <w:rPr>
+          <w:b/>
+        </w:rPr>
         <w:t>tool</w:t>
       </w:r>
       <w:proofErr w:type="spellEnd"/>
       <w:r>
+        <w:rPr>
+          <w:b/>
+        </w:rPr>
         <w:t xml:space="preserve"> </w:t>
       </w:r>
       <w:proofErr w:type="spellStart"/>
       <w:r>
+        <w:rPr>
+          <w:b/>
+        </w:rPr>
         <w:t>install</w:t>
       </w:r>
       <w:proofErr w:type="spellEnd"/>
       <w:r>
-        <w:t xml:space="preserve"> --global   si non installé</w:t>
+        <w:rPr>
+          <w:b/>
+        </w:rPr>
+        <w:t xml:space="preserve"> --global</w:t>
+      </w:r>
+      <w:r>
+        <w:t xml:space="preserve">   si non installé</w:t>
       </w:r>
     </w:p>
     <w:p>
@@ -698,20 +644,35 @@
       <w:proofErr w:type="spellStart"/>
       <w:proofErr w:type="gramStart"/>
       <w:r>
+        <w:rPr>
+          <w:b/>
+        </w:rPr>
         <w:t>dotnet</w:t>
       </w:r>
       <w:proofErr w:type="spellEnd"/>
       <w:proofErr w:type="gramEnd"/>
       <w:r>
+        <w:rPr>
+          <w:b/>
+        </w:rPr>
         <w:t xml:space="preserve"> </w:t>
       </w:r>
       <w:proofErr w:type="spellStart"/>
       <w:r>
+        <w:rPr>
+          <w:b/>
+        </w:rPr>
         <w:t>ef</w:t>
       </w:r>
       <w:proofErr w:type="spellEnd"/>
       <w:r>
-        <w:t xml:space="preserve"> -h ---&gt; pour trouver l'option à entrer pour </w:t>
+        <w:rPr>
+          <w:b/>
+        </w:rPr>
+        <w:t xml:space="preserve"> -h</w:t>
+      </w:r>
+      <w:r>
+        <w:t xml:space="preserve"> ---&gt; pour trouver l'option à entrer pour </w:t>
       </w:r>
       <w:proofErr w:type="spellStart"/>
       <w:r>
@@ -778,23 +739,46 @@
       </w:r>
       <w:r>
         <w:tab/>
-        <w:t>Création de la base :-</w:t>
-      </w:r>
-      <w:proofErr w:type="spellStart"/>
-      <w:r>
+        <w:t>Création de la base :</w:t>
+      </w:r>
+    </w:p>
+    <w:p>
+      <w:pPr>
+        <w:ind w:left="3540" w:firstLine="708"/>
+      </w:pPr>
+      <w:r>
+        <w:t>-</w:t>
+      </w:r>
+      <w:proofErr w:type="spellStart"/>
+      <w:r>
+        <w:rPr>
+          <w:b/>
+        </w:rPr>
         <w:t>dotnet</w:t>
       </w:r>
       <w:proofErr w:type="spellEnd"/>
       <w:r>
+        <w:rPr>
+          <w:b/>
+        </w:rPr>
         <w:t xml:space="preserve"> </w:t>
       </w:r>
       <w:proofErr w:type="spellStart"/>
       <w:r>
+        <w:rPr>
+          <w:b/>
+        </w:rPr>
         <w:t>ef</w:t>
       </w:r>
       <w:proofErr w:type="spellEnd"/>
       <w:r>
-        <w:t xml:space="preserve"> migrations </w:t>
+        <w:rPr>
+          <w:b/>
+        </w:rPr>
+        <w:t xml:space="preserve"> migrations</w:t>
+      </w:r>
+      <w:r>
+        <w:t xml:space="preserve"> </w:t>
       </w:r>
       <w:proofErr w:type="spellStart"/>
       <w:r>
@@ -812,10 +796,149 @@
     </w:p>
     <w:p/>
     <w:p>
-      <w:r>
-        <w:rPr>
+      <w:pPr>
+        <w:rPr>
+          <w:b/>
           <w:u w:val="single"/>
         </w:rPr>
+      </w:pPr>
+      <w:r>
+        <w:rPr>
+          <w:b/>
+          <w:u w:val="single"/>
+        </w:rPr>
+        <w:t xml:space="preserve">Dans </w:t>
+      </w:r>
+      <w:proofErr w:type="gramStart"/>
+      <w:r>
+        <w:rPr>
+          <w:b/>
+          <w:u w:val="single"/>
+        </w:rPr>
+        <w:t>une</w:t>
+      </w:r>
+      <w:proofErr w:type="gramEnd"/>
+      <w:r>
+        <w:rPr>
+          <w:b/>
+          <w:u w:val="single"/>
+        </w:rPr>
+        <w:t xml:space="preserve"> api les </w:t>
+      </w:r>
+      <w:proofErr w:type="spellStart"/>
+      <w:r>
+        <w:rPr>
+          <w:b/>
+          <w:u w:val="single"/>
+        </w:rPr>
+        <w:t>controleurs</w:t>
+      </w:r>
+      <w:proofErr w:type="spellEnd"/>
+      <w:r>
+        <w:rPr>
+          <w:b/>
+          <w:u w:val="single"/>
+        </w:rPr>
+        <w:t xml:space="preserve"> dérivent de la classe </w:t>
+      </w:r>
+      <w:proofErr w:type="spellStart"/>
+      <w:r>
+        <w:rPr>
+          <w:b/>
+          <w:u w:val="single"/>
+        </w:rPr>
+        <w:t>ControllerBase</w:t>
+      </w:r>
+      <w:proofErr w:type="spellEnd"/>
+      <w:r>
+        <w:rPr>
+          <w:b/>
+          <w:u w:val="single"/>
+        </w:rPr>
+        <w:t xml:space="preserve"> -</w:t>
+      </w:r>
+      <w:r>
+        <w:rPr>
+          <w:b/>
+          <w:u w:val="single"/>
+        </w:rPr>
+        <w:sym w:font="Wingdings" w:char="F0E0"/>
+      </w:r>
+      <w:r>
+        <w:rPr>
+          <w:b/>
+          <w:u w:val="single"/>
+        </w:rPr>
+        <w:t xml:space="preserve"> pas de vue associée au projet</w:t>
+      </w:r>
+    </w:p>
+    <w:p>
+      <w:pPr>
+        <w:rPr>
+          <w:b/>
+          <w:u w:val="single"/>
+        </w:rPr>
+      </w:pPr>
+      <w:r>
+        <w:rPr>
+          <w:b/>
+          <w:u w:val="single"/>
+        </w:rPr>
+        <w:t xml:space="preserve">Dans une appli </w:t>
+      </w:r>
+      <w:proofErr w:type="spellStart"/>
+      <w:r>
+        <w:rPr>
+          <w:b/>
+          <w:u w:val="single"/>
+        </w:rPr>
+        <w:t>mvc</w:t>
+      </w:r>
+      <w:proofErr w:type="spellEnd"/>
+      <w:r>
+        <w:rPr>
+          <w:b/>
+          <w:u w:val="single"/>
+        </w:rPr>
+        <w:t xml:space="preserve"> les </w:t>
+      </w:r>
+      <w:proofErr w:type="spellStart"/>
+      <w:r>
+        <w:rPr>
+          <w:b/>
+          <w:u w:val="single"/>
+        </w:rPr>
+        <w:t>controleurs</w:t>
+      </w:r>
+      <w:proofErr w:type="spellEnd"/>
+      <w:r>
+        <w:rPr>
+          <w:b/>
+          <w:u w:val="single"/>
+        </w:rPr>
+        <w:t xml:space="preserve"> dérivent de la classe Controller </w:t>
+      </w:r>
+      <w:r>
+        <w:rPr>
+          <w:b/>
+          <w:u w:val="single"/>
+        </w:rPr>
+        <w:sym w:font="Wingdings" w:char="F0E0"/>
+      </w:r>
+      <w:r>
+        <w:rPr>
+          <w:b/>
+          <w:u w:val="single"/>
+        </w:rPr>
+        <w:t xml:space="preserve"> vues</w:t>
+      </w:r>
+    </w:p>
+    <w:p/>
+    <w:p>
+      <w:r>
+        <w:rPr>
+          <w:u w:val="single"/>
+        </w:rPr>
         <w:t xml:space="preserve">Installation </w:t>
       </w:r>
       <w:proofErr w:type="gramStart"/>
@@ -858,39 +981,69 @@
       </w:r>
     </w:p>
     <w:p>
+      <w:pPr>
+        <w:ind w:left="708"/>
+        <w:rPr>
+          <w:b/>
+        </w:rPr>
+      </w:pPr>
       <w:proofErr w:type="spellStart"/>
       <w:proofErr w:type="gramStart"/>
       <w:r>
+        <w:rPr>
+          <w:b/>
+        </w:rPr>
         <w:t>npm</w:t>
       </w:r>
       <w:proofErr w:type="spellEnd"/>
       <w:proofErr w:type="gramEnd"/>
       <w:r>
+        <w:rPr>
+          <w:b/>
+        </w:rPr>
         <w:t xml:space="preserve"> </w:t>
       </w:r>
       <w:proofErr w:type="spellStart"/>
       <w:r>
+        <w:rPr>
+          <w:b/>
+        </w:rPr>
         <w:t>install</w:t>
       </w:r>
       <w:proofErr w:type="spellEnd"/>
       <w:r>
+        <w:rPr>
+          <w:b/>
+        </w:rPr>
         <w:t xml:space="preserve"> -g @</w:t>
       </w:r>
       <w:proofErr w:type="spellStart"/>
       <w:r>
+        <w:rPr>
+          <w:b/>
+        </w:rPr>
         <w:t>angular</w:t>
       </w:r>
       <w:proofErr w:type="spellEnd"/>
       <w:r>
+        <w:rPr>
+          <w:b/>
+        </w:rPr>
         <w:t>/</w:t>
       </w:r>
       <w:proofErr w:type="spellStart"/>
       <w:r>
+        <w:rPr>
+          <w:b/>
+        </w:rPr>
         <w:t>cli</w:t>
       </w:r>
       <w:proofErr w:type="spellEnd"/>
     </w:p>
     <w:p>
+      <w:pPr>
+        <w:ind w:left="708"/>
+      </w:pPr>
       <w:r>
         <w:tab/>
       </w:r>
@@ -912,6 +1065,9 @@
       </w:r>
     </w:p>
     <w:p>
+      <w:pPr>
+        <w:ind w:left="708"/>
+      </w:pPr>
       <w:proofErr w:type="gramStart"/>
       <w:r>
         <w:t>créer</w:t>
@@ -930,28 +1086,52 @@
       </w:r>
     </w:p>
     <w:p>
+      <w:pPr>
+        <w:ind w:left="708"/>
+        <w:rPr>
+          <w:b/>
+        </w:rPr>
+      </w:pPr>
       <w:proofErr w:type="spellStart"/>
       <w:proofErr w:type="gramStart"/>
       <w:r>
+        <w:rPr>
+          <w:b/>
+        </w:rPr>
         <w:t>ng</w:t>
       </w:r>
       <w:proofErr w:type="spellEnd"/>
       <w:proofErr w:type="gramEnd"/>
       <w:r>
+        <w:rPr>
+          <w:b/>
+        </w:rPr>
         <w:t xml:space="preserve"> new </w:t>
       </w:r>
       <w:proofErr w:type="spellStart"/>
       <w:r>
+        <w:rPr>
+          <w:b/>
+        </w:rPr>
         <w:t>DattingApp</w:t>
       </w:r>
       <w:proofErr w:type="spellEnd"/>
       <w:r>
+        <w:rPr>
+          <w:b/>
+        </w:rPr>
         <w:t>-SPA</w:t>
       </w:r>
       <w:r>
+        <w:rPr>
+          <w:b/>
+        </w:rPr>
         <w:tab/>
       </w:r>
       <w:r>
+        <w:rPr>
+          <w:b/>
+        </w:rPr>
         <w:tab/>
       </w:r>
     </w:p>
@@ -1000,6 +1180,7 @@
     </w:p>
     <w:p>
       <w:r>
+        <w:lastRenderedPageBreak/>
         <w:t>- Angular files ---&gt; ajout de fonctionnalités éditeur</w:t>
       </w:r>
     </w:p>
@@ -1025,7 +1206,6 @@
         </w:numPr>
       </w:pPr>
       <w:r>
-        <w:lastRenderedPageBreak/>
         <w:t xml:space="preserve">- </w:t>
       </w:r>
       <w:proofErr w:type="spellStart"/>
@@ -1425,45 +1605,51 @@
     <w:p>
       <w:pPr>
         <w:ind w:firstLine="708"/>
-        <w:rPr>
-          <w:lang w:val="en-US"/>
-        </w:rPr>
-      </w:pPr>
+      </w:pPr>
+      <w:r>
+        <w:t xml:space="preserve">import </w:t>
+      </w:r>
       <w:proofErr w:type="gramStart"/>
       <w:r>
-        <w:rPr>
-          <w:lang w:val="en-US"/>
-        </w:rPr>
-        <w:t>import</w:t>
-      </w:r>
+        <w:t xml:space="preserve">{ </w:t>
+      </w:r>
+      <w:proofErr w:type="spellStart"/>
+      <w:r>
+        <w:t>HttpClientModule</w:t>
+      </w:r>
+      <w:proofErr w:type="spellEnd"/>
       <w:proofErr w:type="gramEnd"/>
       <w:r>
-        <w:rPr>
-          <w:lang w:val="en-US"/>
-        </w:rPr>
-        <w:t xml:space="preserve"> { </w:t>
-      </w:r>
-      <w:proofErr w:type="spellStart"/>
-      <w:r>
-        <w:rPr>
-          <w:lang w:val="en-US"/>
-        </w:rPr>
-        <w:t>HttpClientModule</w:t>
-      </w:r>
-      <w:proofErr w:type="spellEnd"/>
-      <w:r>
-        <w:rPr>
-          <w:lang w:val="en-US"/>
-        </w:rPr>
-        <w:t xml:space="preserve"> } from '@angular/common/Http';</w:t>
+        <w:t xml:space="preserve"> } </w:t>
+      </w:r>
+      <w:proofErr w:type="spellStart"/>
+      <w:r>
+        <w:t>from</w:t>
+      </w:r>
+      <w:proofErr w:type="spellEnd"/>
+      <w:r>
+        <w:t xml:space="preserve"> '@</w:t>
+      </w:r>
+      <w:proofErr w:type="spellStart"/>
+      <w:r>
+        <w:t>angular</w:t>
+      </w:r>
+      <w:proofErr w:type="spellEnd"/>
+      <w:r>
+        <w:t>/</w:t>
+      </w:r>
+      <w:proofErr w:type="spellStart"/>
+      <w:r>
+        <w:t>common</w:t>
+      </w:r>
+      <w:proofErr w:type="spellEnd"/>
+      <w:r>
+        <w:t>/Http';</w:t>
       </w:r>
     </w:p>
     <w:p>
       <w:pPr>
         <w:ind w:firstLine="708"/>
-        <w:rPr>
-          <w:lang w:val="en-US"/>
-        </w:rPr>
       </w:pPr>
     </w:p>
     <w:p>
@@ -1561,13 +1747,7 @@
       </w:r>
       <w:proofErr w:type="gramStart"/>
       <w:r>
-        <w:t>l’</w:t>
-      </w:r>
-      <w:r>
-        <w:t xml:space="preserve"> </w:t>
-      </w:r>
-      <w:r>
-        <w:t>ajouter</w:t>
+        <w:t>l’ ajouter</w:t>
       </w:r>
       <w:proofErr w:type="gramEnd"/>
       <w:r>
@@ -1748,7 +1928,7 @@
           <w:color w:val="D4D4D4"/>
           <w:sz w:val="8"/>
           <w:szCs w:val="8"/>
-          <w:lang w:val="en-US" w:eastAsia="fr-FR"/>
+          <w:lang w:eastAsia="fr-FR"/>
         </w:rPr>
       </w:pPr>
       <w:proofErr w:type="gramStart"/>
@@ -1758,7 +1938,7 @@
           <w:color w:val="C586C0"/>
           <w:sz w:val="8"/>
           <w:szCs w:val="8"/>
-          <w:lang w:val="en-US" w:eastAsia="fr-FR"/>
+          <w:lang w:eastAsia="fr-FR"/>
         </w:rPr>
         <w:t>export</w:t>
       </w:r>
@@ -1769,7 +1949,7 @@
           <w:color w:val="D4D4D4"/>
           <w:sz w:val="8"/>
           <w:szCs w:val="8"/>
-          <w:lang w:val="en-US" w:eastAsia="fr-FR"/>
+          <w:lang w:eastAsia="fr-FR"/>
         </w:rPr>
         <w:t> </w:t>
       </w:r>
@@ -1779,7 +1959,7 @@
           <w:color w:val="569CD6"/>
           <w:sz w:val="8"/>
           <w:szCs w:val="8"/>
-          <w:lang w:val="en-US" w:eastAsia="fr-FR"/>
+          <w:lang w:eastAsia="fr-FR"/>
         </w:rPr>
         <w:t>class</w:t>
       </w:r>
@@ -1789,7 +1969,7 @@
           <w:color w:val="D4D4D4"/>
           <w:sz w:val="8"/>
           <w:szCs w:val="8"/>
-          <w:lang w:val="en-US" w:eastAsia="fr-FR"/>
+          <w:lang w:eastAsia="fr-FR"/>
         </w:rPr>
         <w:t> </w:t>
       </w:r>
@@ -1800,7 +1980,7 @@
           <w:color w:val="4EC9B0"/>
           <w:sz w:val="8"/>
           <w:szCs w:val="8"/>
-          <w:lang w:val="en-US" w:eastAsia="fr-FR"/>
+          <w:lang w:eastAsia="fr-FR"/>
         </w:rPr>
         <w:t>ValueComponent</w:t>
       </w:r>
@@ -1811,27 +1991,29 @@
           <w:color w:val="D4D4D4"/>
           <w:sz w:val="8"/>
           <w:szCs w:val="8"/>
-          <w:lang w:val="en-US" w:eastAsia="fr-FR"/>
+          <w:lang w:eastAsia="fr-FR"/>
         </w:rPr>
         <w:t> </w:t>
       </w:r>
+      <w:proofErr w:type="spellStart"/>
       <w:r>
         <w:rPr>
           <w:rFonts w:ascii="Consolas" w:eastAsia="Times New Roman" w:hAnsi="Consolas" w:cs="Times New Roman"/>
           <w:color w:val="569CD6"/>
           <w:sz w:val="8"/>
           <w:szCs w:val="8"/>
-          <w:lang w:val="en-US" w:eastAsia="fr-FR"/>
+          <w:lang w:eastAsia="fr-FR"/>
         </w:rPr>
         <w:t>implements</w:t>
       </w:r>
-      <w:r>
-        <w:rPr>
-          <w:rFonts w:ascii="Consolas" w:eastAsia="Times New Roman" w:hAnsi="Consolas" w:cs="Times New Roman"/>
-          <w:color w:val="D4D4D4"/>
-          <w:sz w:val="8"/>
-          <w:szCs w:val="8"/>
-          <w:lang w:val="en-US" w:eastAsia="fr-FR"/>
+      <w:proofErr w:type="spellEnd"/>
+      <w:r>
+        <w:rPr>
+          <w:rFonts w:ascii="Consolas" w:eastAsia="Times New Roman" w:hAnsi="Consolas" w:cs="Times New Roman"/>
+          <w:color w:val="D4D4D4"/>
+          <w:sz w:val="8"/>
+          <w:szCs w:val="8"/>
+          <w:lang w:eastAsia="fr-FR"/>
         </w:rPr>
         <w:t> </w:t>
       </w:r>
@@ -1842,7 +2024,7 @@
           <w:color w:val="4EC9B0"/>
           <w:sz w:val="8"/>
           <w:szCs w:val="8"/>
-          <w:lang w:val="en-US" w:eastAsia="fr-FR"/>
+          <w:lang w:eastAsia="fr-FR"/>
         </w:rPr>
         <w:t>OnInit</w:t>
       </w:r>
@@ -1853,7 +2035,7 @@
           <w:color w:val="D4D4D4"/>
           <w:sz w:val="8"/>
           <w:szCs w:val="8"/>
-          <w:lang w:val="en-US" w:eastAsia="fr-FR"/>
+          <w:lang w:eastAsia="fr-FR"/>
         </w:rPr>
         <w:t> {</w:t>
       </w:r>
@@ -1867,16 +2049,16 @@
           <w:color w:val="D4D4D4"/>
           <w:sz w:val="8"/>
           <w:szCs w:val="8"/>
-          <w:lang w:val="en-US" w:eastAsia="fr-FR"/>
-        </w:rPr>
-      </w:pPr>
-      <w:r>
-        <w:rPr>
-          <w:rFonts w:ascii="Consolas" w:eastAsia="Times New Roman" w:hAnsi="Consolas" w:cs="Times New Roman"/>
-          <w:color w:val="D4D4D4"/>
-          <w:sz w:val="8"/>
-          <w:szCs w:val="8"/>
-          <w:lang w:val="en-US" w:eastAsia="fr-FR"/>
+          <w:lang w:eastAsia="fr-FR"/>
+        </w:rPr>
+      </w:pPr>
+      <w:r>
+        <w:rPr>
+          <w:rFonts w:ascii="Consolas" w:eastAsia="Times New Roman" w:hAnsi="Consolas" w:cs="Times New Roman"/>
+          <w:color w:val="D4D4D4"/>
+          <w:sz w:val="8"/>
+          <w:szCs w:val="8"/>
+          <w:lang w:eastAsia="fr-FR"/>
         </w:rPr>
         <w:t>  </w:t>
       </w:r>
@@ -1887,20 +2069,10 @@
           <w:color w:val="9CDCFE"/>
           <w:sz w:val="8"/>
           <w:szCs w:val="8"/>
-          <w:lang w:val="en-US" w:eastAsia="fr-FR"/>
+          <w:lang w:eastAsia="fr-FR"/>
         </w:rPr>
         <w:t>values</w:t>
       </w:r>
-      <w:r>
-        <w:rPr>
-          <w:rFonts w:ascii="Consolas" w:eastAsia="Times New Roman" w:hAnsi="Consolas" w:cs="Times New Roman"/>
-          <w:color w:val="D4D4D4"/>
-          <w:sz w:val="8"/>
-          <w:szCs w:val="8"/>
-          <w:lang w:val="en-US" w:eastAsia="fr-FR"/>
-        </w:rPr>
-        <w:t> :</w:t>
-      </w:r>
       <w:proofErr w:type="gramEnd"/>
       <w:r>
         <w:rPr>
@@ -1908,27 +2080,29 @@
           <w:color w:val="D4D4D4"/>
           <w:sz w:val="8"/>
           <w:szCs w:val="8"/>
-          <w:lang w:val="en-US" w:eastAsia="fr-FR"/>
-        </w:rPr>
-        <w:t> </w:t>
-      </w:r>
+          <w:lang w:eastAsia="fr-FR"/>
+        </w:rPr>
+        <w:t> : </w:t>
+      </w:r>
+      <w:proofErr w:type="spellStart"/>
       <w:r>
         <w:rPr>
           <w:rFonts w:ascii="Consolas" w:eastAsia="Times New Roman" w:hAnsi="Consolas" w:cs="Times New Roman"/>
           <w:color w:val="4EC9B0"/>
           <w:sz w:val="8"/>
           <w:szCs w:val="8"/>
-          <w:lang w:val="en-US" w:eastAsia="fr-FR"/>
+          <w:lang w:eastAsia="fr-FR"/>
         </w:rPr>
         <w:t>any</w:t>
       </w:r>
-      <w:r>
-        <w:rPr>
-          <w:rFonts w:ascii="Consolas" w:eastAsia="Times New Roman" w:hAnsi="Consolas" w:cs="Times New Roman"/>
-          <w:color w:val="D4D4D4"/>
-          <w:sz w:val="8"/>
-          <w:szCs w:val="8"/>
-          <w:lang w:val="en-US" w:eastAsia="fr-FR"/>
+      <w:proofErr w:type="spellEnd"/>
+      <w:r>
+        <w:rPr>
+          <w:rFonts w:ascii="Consolas" w:eastAsia="Times New Roman" w:hAnsi="Consolas" w:cs="Times New Roman"/>
+          <w:color w:val="D4D4D4"/>
+          <w:sz w:val="8"/>
+          <w:szCs w:val="8"/>
+          <w:lang w:eastAsia="fr-FR"/>
         </w:rPr>
         <w:t>;</w:t>
       </w:r>
@@ -1942,19 +2116,20 @@
           <w:color w:val="D4D4D4"/>
           <w:sz w:val="8"/>
           <w:szCs w:val="8"/>
-          <w:lang w:val="en-US" w:eastAsia="fr-FR"/>
-        </w:rPr>
-      </w:pPr>
-      <w:r>
-        <w:rPr>
-          <w:rFonts w:ascii="Consolas" w:eastAsia="Times New Roman" w:hAnsi="Consolas" w:cs="Times New Roman"/>
-          <w:color w:val="D4D4D4"/>
-          <w:sz w:val="8"/>
-          <w:szCs w:val="8"/>
-          <w:lang w:val="en-US" w:eastAsia="fr-FR"/>
+          <w:lang w:eastAsia="fr-FR"/>
+        </w:rPr>
+      </w:pPr>
+      <w:r>
+        <w:rPr>
+          <w:rFonts w:ascii="Consolas" w:eastAsia="Times New Roman" w:hAnsi="Consolas" w:cs="Times New Roman"/>
+          <w:color w:val="D4D4D4"/>
+          <w:sz w:val="8"/>
+          <w:szCs w:val="8"/>
+          <w:lang w:eastAsia="fr-FR"/>
         </w:rPr>
         <w:t>  </w:t>
       </w:r>
+      <w:proofErr w:type="spellStart"/>
       <w:proofErr w:type="gramStart"/>
       <w:r>
         <w:rPr>
@@ -1962,20 +2137,22 @@
           <w:color w:val="569CD6"/>
           <w:sz w:val="8"/>
           <w:szCs w:val="8"/>
-          <w:lang w:val="en-US" w:eastAsia="fr-FR"/>
+          <w:lang w:eastAsia="fr-FR"/>
         </w:rPr>
         <w:t>constructor</w:t>
       </w:r>
-      <w:r>
-        <w:rPr>
-          <w:rFonts w:ascii="Consolas" w:eastAsia="Times New Roman" w:hAnsi="Consolas" w:cs="Times New Roman"/>
-          <w:color w:val="D4D4D4"/>
-          <w:sz w:val="8"/>
-          <w:szCs w:val="8"/>
-          <w:lang w:val="en-US" w:eastAsia="fr-FR"/>
+      <w:proofErr w:type="spellEnd"/>
+      <w:r>
+        <w:rPr>
+          <w:rFonts w:ascii="Consolas" w:eastAsia="Times New Roman" w:hAnsi="Consolas" w:cs="Times New Roman"/>
+          <w:color w:val="D4D4D4"/>
+          <w:sz w:val="8"/>
+          <w:szCs w:val="8"/>
+          <w:lang w:eastAsia="fr-FR"/>
         </w:rPr>
         <w:t>(</w:t>
       </w:r>
+      <w:proofErr w:type="spellStart"/>
       <w:proofErr w:type="gramEnd"/>
       <w:r>
         <w:rPr>
@@ -1983,17 +2160,18 @@
           <w:color w:val="569CD6"/>
           <w:sz w:val="8"/>
           <w:szCs w:val="8"/>
-          <w:lang w:val="en-US" w:eastAsia="fr-FR"/>
+          <w:lang w:eastAsia="fr-FR"/>
         </w:rPr>
         <w:t>private</w:t>
       </w:r>
-      <w:r>
-        <w:rPr>
-          <w:rFonts w:ascii="Consolas" w:eastAsia="Times New Roman" w:hAnsi="Consolas" w:cs="Times New Roman"/>
-          <w:color w:val="D4D4D4"/>
-          <w:sz w:val="8"/>
-          <w:szCs w:val="8"/>
-          <w:lang w:val="en-US" w:eastAsia="fr-FR"/>
+      <w:proofErr w:type="spellEnd"/>
+      <w:r>
+        <w:rPr>
+          <w:rFonts w:ascii="Consolas" w:eastAsia="Times New Roman" w:hAnsi="Consolas" w:cs="Times New Roman"/>
+          <w:color w:val="D4D4D4"/>
+          <w:sz w:val="8"/>
+          <w:szCs w:val="8"/>
+          <w:lang w:eastAsia="fr-FR"/>
         </w:rPr>
         <w:t> </w:t>
       </w:r>
@@ -2003,7 +2181,7 @@
           <w:color w:val="9CDCFE"/>
           <w:sz w:val="8"/>
           <w:szCs w:val="8"/>
-          <w:lang w:val="en-US" w:eastAsia="fr-FR"/>
+          <w:lang w:eastAsia="fr-FR"/>
         </w:rPr>
         <w:t>http</w:t>
       </w:r>
@@ -2013,7 +2191,7 @@
           <w:color w:val="D4D4D4"/>
           <w:sz w:val="8"/>
           <w:szCs w:val="8"/>
-          <w:lang w:val="en-US" w:eastAsia="fr-FR"/>
+          <w:lang w:eastAsia="fr-FR"/>
         </w:rPr>
         <w:t>:</w:t>
       </w:r>
@@ -2023,7 +2201,7 @@
           <w:color w:val="4EC9B0"/>
           <w:sz w:val="8"/>
           <w:szCs w:val="8"/>
-          <w:lang w:val="en-US" w:eastAsia="fr-FR"/>
+          <w:lang w:eastAsia="fr-FR"/>
         </w:rPr>
         <w:t>HttpClient</w:t>
       </w:r>
@@ -2033,7 +2211,7 @@
           <w:color w:val="D4D4D4"/>
           <w:sz w:val="8"/>
           <w:szCs w:val="8"/>
-          <w:lang w:val="en-US" w:eastAsia="fr-FR"/>
+          <w:lang w:eastAsia="fr-FR"/>
         </w:rPr>
         <w:t>) { }</w:t>
       </w:r>
@@ -2047,7 +2225,7 @@
           <w:color w:val="D4D4D4"/>
           <w:sz w:val="8"/>
           <w:szCs w:val="8"/>
-          <w:lang w:val="en-US" w:eastAsia="fr-FR"/>
+          <w:lang w:eastAsia="fr-FR"/>
         </w:rPr>
       </w:pPr>
     </w:p>
@@ -2060,16 +2238,16 @@
           <w:color w:val="D4D4D4"/>
           <w:sz w:val="8"/>
           <w:szCs w:val="8"/>
-          <w:lang w:val="en-US" w:eastAsia="fr-FR"/>
-        </w:rPr>
-      </w:pPr>
-      <w:r>
-        <w:rPr>
-          <w:rFonts w:ascii="Consolas" w:eastAsia="Times New Roman" w:hAnsi="Consolas" w:cs="Times New Roman"/>
-          <w:color w:val="D4D4D4"/>
-          <w:sz w:val="8"/>
-          <w:szCs w:val="8"/>
-          <w:lang w:val="en-US" w:eastAsia="fr-FR"/>
+          <w:lang w:eastAsia="fr-FR"/>
+        </w:rPr>
+      </w:pPr>
+      <w:r>
+        <w:rPr>
+          <w:rFonts w:ascii="Consolas" w:eastAsia="Times New Roman" w:hAnsi="Consolas" w:cs="Times New Roman"/>
+          <w:color w:val="D4D4D4"/>
+          <w:sz w:val="8"/>
+          <w:szCs w:val="8"/>
+          <w:lang w:eastAsia="fr-FR"/>
         </w:rPr>
         <w:t>  </w:t>
       </w:r>
@@ -2081,7 +2259,7 @@
           <w:color w:val="DCDCAA"/>
           <w:sz w:val="8"/>
           <w:szCs w:val="8"/>
-          <w:lang w:val="en-US" w:eastAsia="fr-FR"/>
+          <w:lang w:eastAsia="fr-FR"/>
         </w:rPr>
         <w:t>ngOnInit</w:t>
       </w:r>
@@ -2092,7 +2270,7 @@
           <w:color w:val="D4D4D4"/>
           <w:sz w:val="8"/>
           <w:szCs w:val="8"/>
-          <w:lang w:val="en-US" w:eastAsia="fr-FR"/>
+          <w:lang w:eastAsia="fr-FR"/>
         </w:rPr>
         <w:t>(</w:t>
       </w:r>
@@ -2103,7 +2281,7 @@
           <w:color w:val="D4D4D4"/>
           <w:sz w:val="8"/>
           <w:szCs w:val="8"/>
-          <w:lang w:val="en-US" w:eastAsia="fr-FR"/>
+          <w:lang w:eastAsia="fr-FR"/>
         </w:rPr>
         <w:t>) {</w:t>
       </w:r>
@@ -2117,16 +2295,16 @@
           <w:color w:val="D4D4D4"/>
           <w:sz w:val="8"/>
           <w:szCs w:val="8"/>
-          <w:lang w:val="en-US" w:eastAsia="fr-FR"/>
-        </w:rPr>
-      </w:pPr>
-      <w:r>
-        <w:rPr>
-          <w:rFonts w:ascii="Consolas" w:eastAsia="Times New Roman" w:hAnsi="Consolas" w:cs="Times New Roman"/>
-          <w:color w:val="D4D4D4"/>
-          <w:sz w:val="8"/>
-          <w:szCs w:val="8"/>
-          <w:lang w:val="en-US" w:eastAsia="fr-FR"/>
+          <w:lang w:eastAsia="fr-FR"/>
+        </w:rPr>
+      </w:pPr>
+      <w:r>
+        <w:rPr>
+          <w:rFonts w:ascii="Consolas" w:eastAsia="Times New Roman" w:hAnsi="Consolas" w:cs="Times New Roman"/>
+          <w:color w:val="D4D4D4"/>
+          <w:sz w:val="8"/>
+          <w:szCs w:val="8"/>
+          <w:lang w:eastAsia="fr-FR"/>
         </w:rPr>
         <w:t>    </w:t>
       </w:r>
@@ -2138,7 +2316,7 @@
           <w:color w:val="569CD6"/>
           <w:sz w:val="8"/>
           <w:szCs w:val="8"/>
-          <w:lang w:val="en-US" w:eastAsia="fr-FR"/>
+          <w:lang w:eastAsia="fr-FR"/>
         </w:rPr>
         <w:t>this</w:t>
       </w:r>
@@ -2148,7 +2326,7 @@
           <w:color w:val="D4D4D4"/>
           <w:sz w:val="8"/>
           <w:szCs w:val="8"/>
-          <w:lang w:val="en-US" w:eastAsia="fr-FR"/>
+          <w:lang w:eastAsia="fr-FR"/>
         </w:rPr>
         <w:t>.</w:t>
       </w:r>
@@ -2158,7 +2336,7 @@
           <w:color w:val="DCDCAA"/>
           <w:sz w:val="8"/>
           <w:szCs w:val="8"/>
-          <w:lang w:val="en-US" w:eastAsia="fr-FR"/>
+          <w:lang w:eastAsia="fr-FR"/>
         </w:rPr>
         <w:t>getValues</w:t>
       </w:r>
@@ -2169,7 +2347,7 @@
           <w:color w:val="D4D4D4"/>
           <w:sz w:val="8"/>
           <w:szCs w:val="8"/>
-          <w:lang w:val="en-US" w:eastAsia="fr-FR"/>
+          <w:lang w:eastAsia="fr-FR"/>
         </w:rPr>
         <w:t>(</w:t>
       </w:r>
@@ -2180,7 +2358,7 @@
           <w:color w:val="D4D4D4"/>
           <w:sz w:val="8"/>
           <w:szCs w:val="8"/>
-          <w:lang w:val="en-US" w:eastAsia="fr-FR"/>
+          <w:lang w:eastAsia="fr-FR"/>
         </w:rPr>
         <w:t>);</w:t>
       </w:r>
@@ -2194,16 +2372,16 @@
           <w:color w:val="D4D4D4"/>
           <w:sz w:val="8"/>
           <w:szCs w:val="8"/>
-          <w:lang w:val="en-US" w:eastAsia="fr-FR"/>
-        </w:rPr>
-      </w:pPr>
-      <w:r>
-        <w:rPr>
-          <w:rFonts w:ascii="Consolas" w:eastAsia="Times New Roman" w:hAnsi="Consolas" w:cs="Times New Roman"/>
-          <w:color w:val="D4D4D4"/>
-          <w:sz w:val="8"/>
-          <w:szCs w:val="8"/>
-          <w:lang w:val="en-US" w:eastAsia="fr-FR"/>
+          <w:lang w:eastAsia="fr-FR"/>
+        </w:rPr>
+      </w:pPr>
+      <w:r>
+        <w:rPr>
+          <w:rFonts w:ascii="Consolas" w:eastAsia="Times New Roman" w:hAnsi="Consolas" w:cs="Times New Roman"/>
+          <w:color w:val="D4D4D4"/>
+          <w:sz w:val="8"/>
+          <w:szCs w:val="8"/>
+          <w:lang w:eastAsia="fr-FR"/>
         </w:rPr>
         <w:t>  }</w:t>
       </w:r>
@@ -2217,16 +2395,16 @@
           <w:color w:val="D4D4D4"/>
           <w:sz w:val="8"/>
           <w:szCs w:val="8"/>
-          <w:lang w:val="en-US" w:eastAsia="fr-FR"/>
-        </w:rPr>
-      </w:pPr>
-      <w:r>
-        <w:rPr>
-          <w:rFonts w:ascii="Consolas" w:eastAsia="Times New Roman" w:hAnsi="Consolas" w:cs="Times New Roman"/>
-          <w:color w:val="D4D4D4"/>
-          <w:sz w:val="8"/>
-          <w:szCs w:val="8"/>
-          <w:lang w:val="en-US" w:eastAsia="fr-FR"/>
+          <w:lang w:eastAsia="fr-FR"/>
+        </w:rPr>
+      </w:pPr>
+      <w:r>
+        <w:rPr>
+          <w:rFonts w:ascii="Consolas" w:eastAsia="Times New Roman" w:hAnsi="Consolas" w:cs="Times New Roman"/>
+          <w:color w:val="D4D4D4"/>
+          <w:sz w:val="8"/>
+          <w:szCs w:val="8"/>
+          <w:lang w:eastAsia="fr-FR"/>
         </w:rPr>
         <w:t>  </w:t>
       </w:r>
@@ -2238,7 +2416,7 @@
           <w:color w:val="DCDCAA"/>
           <w:sz w:val="8"/>
           <w:szCs w:val="8"/>
-          <w:lang w:val="en-US" w:eastAsia="fr-FR"/>
+          <w:lang w:eastAsia="fr-FR"/>
         </w:rPr>
         <w:t>getValues</w:t>
       </w:r>
@@ -2249,7 +2427,7 @@
           <w:color w:val="D4D4D4"/>
           <w:sz w:val="8"/>
           <w:szCs w:val="8"/>
-          <w:lang w:val="en-US" w:eastAsia="fr-FR"/>
+          <w:lang w:eastAsia="fr-FR"/>
         </w:rPr>
         <w:t>(</w:t>
       </w:r>
@@ -2260,7 +2438,7 @@
           <w:color w:val="D4D4D4"/>
           <w:sz w:val="8"/>
           <w:szCs w:val="8"/>
-          <w:lang w:val="en-US" w:eastAsia="fr-FR"/>
+          <w:lang w:eastAsia="fr-FR"/>
         </w:rPr>
         <w:t>){</w:t>
       </w:r>
@@ -2274,19 +2452,139 @@
           <w:color w:val="D4D4D4"/>
           <w:sz w:val="8"/>
           <w:szCs w:val="8"/>
-          <w:lang w:val="en-US" w:eastAsia="fr-FR"/>
-        </w:rPr>
-      </w:pPr>
-      <w:r>
-        <w:rPr>
-          <w:rFonts w:ascii="Consolas" w:eastAsia="Times New Roman" w:hAnsi="Consolas" w:cs="Times New Roman"/>
-          <w:color w:val="D4D4D4"/>
-          <w:sz w:val="8"/>
-          <w:szCs w:val="8"/>
-          <w:lang w:val="en-US" w:eastAsia="fr-FR"/>
+          <w:lang w:eastAsia="fr-FR"/>
+        </w:rPr>
+      </w:pPr>
+      <w:r>
+        <w:rPr>
+          <w:rFonts w:ascii="Consolas" w:eastAsia="Times New Roman" w:hAnsi="Consolas" w:cs="Times New Roman"/>
+          <w:color w:val="D4D4D4"/>
+          <w:sz w:val="8"/>
+          <w:szCs w:val="8"/>
+          <w:lang w:eastAsia="fr-FR"/>
         </w:rPr>
         <w:t>    </w:t>
       </w:r>
+      <w:r>
+        <w:rPr>
+          <w:rFonts w:ascii="Consolas" w:eastAsia="Times New Roman" w:hAnsi="Consolas" w:cs="Times New Roman"/>
+          <w:color w:val="569CD6"/>
+          <w:sz w:val="8"/>
+          <w:szCs w:val="8"/>
+          <w:lang w:eastAsia="fr-FR"/>
+        </w:rPr>
+        <w:t>this</w:t>
+      </w:r>
+      <w:r>
+        <w:rPr>
+          <w:rFonts w:ascii="Consolas" w:eastAsia="Times New Roman" w:hAnsi="Consolas" w:cs="Times New Roman"/>
+          <w:color w:val="D4D4D4"/>
+          <w:sz w:val="8"/>
+          <w:szCs w:val="8"/>
+          <w:lang w:eastAsia="fr-FR"/>
+        </w:rPr>
+        <w:t>.</w:t>
+      </w:r>
+      <w:r>
+        <w:rPr>
+          <w:rFonts w:ascii="Consolas" w:eastAsia="Times New Roman" w:hAnsi="Consolas" w:cs="Times New Roman"/>
+          <w:color w:val="9CDCFE"/>
+          <w:sz w:val="8"/>
+          <w:szCs w:val="8"/>
+          <w:lang w:eastAsia="fr-FR"/>
+        </w:rPr>
+        <w:t>http</w:t>
+      </w:r>
+      <w:r>
+        <w:rPr>
+          <w:rFonts w:ascii="Consolas" w:eastAsia="Times New Roman" w:hAnsi="Consolas" w:cs="Times New Roman"/>
+          <w:color w:val="D4D4D4"/>
+          <w:sz w:val="8"/>
+          <w:szCs w:val="8"/>
+          <w:lang w:eastAsia="fr-FR"/>
+        </w:rPr>
+        <w:t>.</w:t>
+      </w:r>
+      <w:r>
+        <w:rPr>
+          <w:rFonts w:ascii="Consolas" w:eastAsia="Times New Roman" w:hAnsi="Consolas" w:cs="Times New Roman"/>
+          <w:color w:val="DCDCAA"/>
+          <w:sz w:val="8"/>
+          <w:szCs w:val="8"/>
+          <w:lang w:eastAsia="fr-FR"/>
+        </w:rPr>
+        <w:t>get</w:t>
+      </w:r>
+      <w:r>
+        <w:rPr>
+          <w:rFonts w:ascii="Consolas" w:eastAsia="Times New Roman" w:hAnsi="Consolas" w:cs="Times New Roman"/>
+          <w:color w:val="D4D4D4"/>
+          <w:sz w:val="8"/>
+          <w:szCs w:val="8"/>
+          <w:lang w:eastAsia="fr-FR"/>
+        </w:rPr>
+        <w:t>(</w:t>
+      </w:r>
+      <w:r>
+        <w:rPr>
+          <w:rFonts w:ascii="Consolas" w:eastAsia="Times New Roman" w:hAnsi="Consolas" w:cs="Times New Roman"/>
+          <w:color w:val="CE9178"/>
+          <w:sz w:val="8"/>
+          <w:szCs w:val="8"/>
+          <w:lang w:eastAsia="fr-FR"/>
+        </w:rPr>
+        <w:t>'http://localhost:5000/api/values'</w:t>
+      </w:r>
+      <w:r>
+        <w:rPr>
+          <w:rFonts w:ascii="Consolas" w:eastAsia="Times New Roman" w:hAnsi="Consolas" w:cs="Times New Roman"/>
+          <w:color w:val="D4D4D4"/>
+          <w:sz w:val="8"/>
+          <w:szCs w:val="8"/>
+          <w:lang w:eastAsia="fr-FR"/>
+        </w:rPr>
+        <w:t>).</w:t>
+      </w:r>
+      <w:r>
+        <w:rPr>
+          <w:rFonts w:ascii="Consolas" w:eastAsia="Times New Roman" w:hAnsi="Consolas" w:cs="Times New Roman"/>
+          <w:color w:val="DCDCAA"/>
+          <w:sz w:val="8"/>
+          <w:szCs w:val="8"/>
+          <w:lang w:eastAsia="fr-FR"/>
+        </w:rPr>
+        <w:t>subscribe</w:t>
+      </w:r>
+      <w:r>
+        <w:rPr>
+          <w:rFonts w:ascii="Consolas" w:eastAsia="Times New Roman" w:hAnsi="Consolas" w:cs="Times New Roman"/>
+          <w:color w:val="D4D4D4"/>
+          <w:sz w:val="8"/>
+          <w:szCs w:val="8"/>
+          <w:lang w:eastAsia="fr-FR"/>
+        </w:rPr>
+        <w:t>(</w:t>
+      </w:r>
+      <w:r>
+        <w:rPr>
+          <w:rFonts w:ascii="Consolas" w:eastAsia="Times New Roman" w:hAnsi="Consolas" w:cs="Times New Roman"/>
+          <w:color w:val="9CDCFE"/>
+          <w:sz w:val="8"/>
+          <w:szCs w:val="8"/>
+          <w:lang w:eastAsia="fr-FR"/>
+        </w:rPr>
+        <w:t>response</w:t>
+      </w:r>
+      <w:r>
+        <w:rPr>
+          <w:rFonts w:ascii="Consolas" w:eastAsia="Times New Roman" w:hAnsi="Consolas" w:cs="Times New Roman"/>
+          <w:color w:val="569CD6"/>
+          <w:sz w:val="8"/>
+          <w:szCs w:val="8"/>
+          <w:lang w:eastAsia="fr-FR"/>
+        </w:rPr>
+        <w:t>=</w:t>
+      </w:r>
       <w:proofErr w:type="gramStart"/>
       <w:r>
         <w:rPr>
@@ -2294,131 +2592,21 @@
           <w:color w:val="569CD6"/>
           <w:sz w:val="8"/>
           <w:szCs w:val="8"/>
-          <w:lang w:val="en-US" w:eastAsia="fr-FR"/>
-        </w:rPr>
-        <w:t>this</w:t>
-      </w:r>
-      <w:r>
-        <w:rPr>
-          <w:rFonts w:ascii="Consolas" w:eastAsia="Times New Roman" w:hAnsi="Consolas" w:cs="Times New Roman"/>
-          <w:color w:val="D4D4D4"/>
-          <w:sz w:val="8"/>
-          <w:szCs w:val="8"/>
-          <w:lang w:val="en-US" w:eastAsia="fr-FR"/>
-        </w:rPr>
-        <w:t>.</w:t>
-      </w:r>
-      <w:r>
-        <w:rPr>
-          <w:rFonts w:ascii="Consolas" w:eastAsia="Times New Roman" w:hAnsi="Consolas" w:cs="Times New Roman"/>
-          <w:color w:val="9CDCFE"/>
-          <w:sz w:val="8"/>
-          <w:szCs w:val="8"/>
-          <w:lang w:val="en-US" w:eastAsia="fr-FR"/>
-        </w:rPr>
-        <w:t>http</w:t>
-      </w:r>
-      <w:r>
-        <w:rPr>
-          <w:rFonts w:ascii="Consolas" w:eastAsia="Times New Roman" w:hAnsi="Consolas" w:cs="Times New Roman"/>
-          <w:color w:val="D4D4D4"/>
-          <w:sz w:val="8"/>
-          <w:szCs w:val="8"/>
-          <w:lang w:val="en-US" w:eastAsia="fr-FR"/>
-        </w:rPr>
-        <w:t>.</w:t>
-      </w:r>
-      <w:r>
-        <w:rPr>
-          <w:rFonts w:ascii="Consolas" w:eastAsia="Times New Roman" w:hAnsi="Consolas" w:cs="Times New Roman"/>
-          <w:color w:val="DCDCAA"/>
-          <w:sz w:val="8"/>
-          <w:szCs w:val="8"/>
-          <w:lang w:val="en-US" w:eastAsia="fr-FR"/>
-        </w:rPr>
-        <w:t>get</w:t>
-      </w:r>
-      <w:r>
-        <w:rPr>
-          <w:rFonts w:ascii="Consolas" w:eastAsia="Times New Roman" w:hAnsi="Consolas" w:cs="Times New Roman"/>
-          <w:color w:val="D4D4D4"/>
-          <w:sz w:val="8"/>
-          <w:szCs w:val="8"/>
-          <w:lang w:val="en-US" w:eastAsia="fr-FR"/>
-        </w:rPr>
-        <w:t>(</w:t>
+          <w:lang w:eastAsia="fr-FR"/>
+        </w:rPr>
+        <w:t>&gt;</w:t>
+      </w:r>
+      <w:r>
+        <w:rPr>
+          <w:rFonts w:ascii="Consolas" w:eastAsia="Times New Roman" w:hAnsi="Consolas" w:cs="Times New Roman"/>
+          <w:color w:val="D4D4D4"/>
+          <w:sz w:val="8"/>
+          <w:szCs w:val="8"/>
+          <w:lang w:eastAsia="fr-FR"/>
+        </w:rPr>
+        <w:t>{</w:t>
       </w:r>
       <w:proofErr w:type="gramEnd"/>
-      <w:r>
-        <w:rPr>
-          <w:rFonts w:ascii="Consolas" w:eastAsia="Times New Roman" w:hAnsi="Consolas" w:cs="Times New Roman"/>
-          <w:color w:val="CE9178"/>
-          <w:sz w:val="8"/>
-          <w:szCs w:val="8"/>
-          <w:lang w:val="en-US" w:eastAsia="fr-FR"/>
-        </w:rPr>
-        <w:t>'http://localhost:5000/api/values'</w:t>
-      </w:r>
-      <w:r>
-        <w:rPr>
-          <w:rFonts w:ascii="Consolas" w:eastAsia="Times New Roman" w:hAnsi="Consolas" w:cs="Times New Roman"/>
-          <w:color w:val="D4D4D4"/>
-          <w:sz w:val="8"/>
-          <w:szCs w:val="8"/>
-          <w:lang w:val="en-US" w:eastAsia="fr-FR"/>
-        </w:rPr>
-        <w:t>).</w:t>
-      </w:r>
-      <w:r>
-        <w:rPr>
-          <w:rFonts w:ascii="Consolas" w:eastAsia="Times New Roman" w:hAnsi="Consolas" w:cs="Times New Roman"/>
-          <w:color w:val="DCDCAA"/>
-          <w:sz w:val="8"/>
-          <w:szCs w:val="8"/>
-          <w:lang w:val="en-US" w:eastAsia="fr-FR"/>
-        </w:rPr>
-        <w:t>subscribe</w:t>
-      </w:r>
-      <w:r>
-        <w:rPr>
-          <w:rFonts w:ascii="Consolas" w:eastAsia="Times New Roman" w:hAnsi="Consolas" w:cs="Times New Roman"/>
-          <w:color w:val="D4D4D4"/>
-          <w:sz w:val="8"/>
-          <w:szCs w:val="8"/>
-          <w:lang w:val="en-US" w:eastAsia="fr-FR"/>
-        </w:rPr>
-        <w:t>(</w:t>
-      </w:r>
-      <w:r>
-        <w:rPr>
-          <w:rFonts w:ascii="Consolas" w:eastAsia="Times New Roman" w:hAnsi="Consolas" w:cs="Times New Roman"/>
-          <w:color w:val="9CDCFE"/>
-          <w:sz w:val="8"/>
-          <w:szCs w:val="8"/>
-          <w:lang w:val="en-US" w:eastAsia="fr-FR"/>
-        </w:rPr>
-        <w:t>response</w:t>
-      </w:r>
-      <w:r>
-        <w:rPr>
-          <w:rFonts w:ascii="Consolas" w:eastAsia="Times New Roman" w:hAnsi="Consolas" w:cs="Times New Roman"/>
-          <w:color w:val="569CD6"/>
-          <w:sz w:val="8"/>
-          <w:szCs w:val="8"/>
-          <w:lang w:val="en-US" w:eastAsia="fr-FR"/>
-        </w:rPr>
-        <w:t>=&gt;</w:t>
-      </w:r>
-      <w:r>
-        <w:rPr>
-          <w:rFonts w:ascii="Consolas" w:eastAsia="Times New Roman" w:hAnsi="Consolas" w:cs="Times New Roman"/>
-          <w:color w:val="D4D4D4"/>
-          <w:sz w:val="8"/>
-          <w:szCs w:val="8"/>
-          <w:lang w:val="en-US" w:eastAsia="fr-FR"/>
-        </w:rPr>
-        <w:t>{</w:t>
-      </w:r>
     </w:p>
     <w:p>
       <w:pPr>
@@ -2429,16 +2617,16 @@
           <w:color w:val="D4D4D4"/>
           <w:sz w:val="8"/>
           <w:szCs w:val="8"/>
-          <w:lang w:val="en-US" w:eastAsia="fr-FR"/>
-        </w:rPr>
-      </w:pPr>
-      <w:r>
-        <w:rPr>
-          <w:rFonts w:ascii="Consolas" w:eastAsia="Times New Roman" w:hAnsi="Consolas" w:cs="Times New Roman"/>
-          <w:color w:val="D4D4D4"/>
-          <w:sz w:val="8"/>
-          <w:szCs w:val="8"/>
-          <w:lang w:val="en-US" w:eastAsia="fr-FR"/>
+          <w:lang w:eastAsia="fr-FR"/>
+        </w:rPr>
+      </w:pPr>
+      <w:r>
+        <w:rPr>
+          <w:rFonts w:ascii="Consolas" w:eastAsia="Times New Roman" w:hAnsi="Consolas" w:cs="Times New Roman"/>
+          <w:color w:val="D4D4D4"/>
+          <w:sz w:val="8"/>
+          <w:szCs w:val="8"/>
+          <w:lang w:eastAsia="fr-FR"/>
         </w:rPr>
         <w:t>      </w:t>
       </w:r>
@@ -2449,7 +2637,7 @@
           <w:color w:val="569CD6"/>
           <w:sz w:val="8"/>
           <w:szCs w:val="8"/>
-          <w:lang w:val="en-US" w:eastAsia="fr-FR"/>
+          <w:lang w:eastAsia="fr-FR"/>
         </w:rPr>
         <w:t>this</w:t>
       </w:r>
@@ -2459,7 +2647,7 @@
           <w:color w:val="D4D4D4"/>
           <w:sz w:val="8"/>
           <w:szCs w:val="8"/>
-          <w:lang w:val="en-US" w:eastAsia="fr-FR"/>
+          <w:lang w:eastAsia="fr-FR"/>
         </w:rPr>
         <w:t>.</w:t>
       </w:r>
@@ -2469,7 +2657,7 @@
           <w:color w:val="9CDCFE"/>
           <w:sz w:val="8"/>
           <w:szCs w:val="8"/>
-          <w:lang w:val="en-US" w:eastAsia="fr-FR"/>
+          <w:lang w:eastAsia="fr-FR"/>
         </w:rPr>
         <w:t>values</w:t>
       </w:r>
@@ -2480,27 +2668,29 @@
           <w:color w:val="D4D4D4"/>
           <w:sz w:val="8"/>
           <w:szCs w:val="8"/>
-          <w:lang w:val="en-US" w:eastAsia="fr-FR"/>
+          <w:lang w:eastAsia="fr-FR"/>
         </w:rPr>
         <w:t> = </w:t>
       </w:r>
+      <w:proofErr w:type="spellStart"/>
       <w:r>
         <w:rPr>
           <w:rFonts w:ascii="Consolas" w:eastAsia="Times New Roman" w:hAnsi="Consolas" w:cs="Times New Roman"/>
           <w:color w:val="9CDCFE"/>
           <w:sz w:val="8"/>
           <w:szCs w:val="8"/>
-          <w:lang w:val="en-US" w:eastAsia="fr-FR"/>
+          <w:lang w:eastAsia="fr-FR"/>
         </w:rPr>
         <w:t>response</w:t>
       </w:r>
-      <w:r>
-        <w:rPr>
-          <w:rFonts w:ascii="Consolas" w:eastAsia="Times New Roman" w:hAnsi="Consolas" w:cs="Times New Roman"/>
-          <w:color w:val="D4D4D4"/>
-          <w:sz w:val="8"/>
-          <w:szCs w:val="8"/>
-          <w:lang w:val="en-US" w:eastAsia="fr-FR"/>
+      <w:proofErr w:type="spellEnd"/>
+      <w:r>
+        <w:rPr>
+          <w:rFonts w:ascii="Consolas" w:eastAsia="Times New Roman" w:hAnsi="Consolas" w:cs="Times New Roman"/>
+          <w:color w:val="D4D4D4"/>
+          <w:sz w:val="8"/>
+          <w:szCs w:val="8"/>
+          <w:lang w:eastAsia="fr-FR"/>
         </w:rPr>
         <w:t>;</w:t>
       </w:r>
@@ -2514,16 +2704,16 @@
           <w:color w:val="D4D4D4"/>
           <w:sz w:val="8"/>
           <w:szCs w:val="8"/>
-          <w:lang w:val="en-US" w:eastAsia="fr-FR"/>
-        </w:rPr>
-      </w:pPr>
-      <w:r>
-        <w:rPr>
-          <w:rFonts w:ascii="Consolas" w:eastAsia="Times New Roman" w:hAnsi="Consolas" w:cs="Times New Roman"/>
-          <w:color w:val="D4D4D4"/>
-          <w:sz w:val="8"/>
-          <w:szCs w:val="8"/>
-          <w:lang w:val="en-US" w:eastAsia="fr-FR"/>
+          <w:lang w:eastAsia="fr-FR"/>
+        </w:rPr>
+      </w:pPr>
+      <w:r>
+        <w:rPr>
+          <w:rFonts w:ascii="Consolas" w:eastAsia="Times New Roman" w:hAnsi="Consolas" w:cs="Times New Roman"/>
+          <w:color w:val="D4D4D4"/>
+          <w:sz w:val="8"/>
+          <w:szCs w:val="8"/>
+          <w:lang w:eastAsia="fr-FR"/>
         </w:rPr>
         <w:t>    }</w:t>
       </w:r>
@@ -2534,20 +2724,22 @@
           <w:color w:val="D4D4D4"/>
           <w:sz w:val="8"/>
           <w:szCs w:val="8"/>
-          <w:lang w:val="en-US" w:eastAsia="fr-FR"/>
+          <w:lang w:eastAsia="fr-FR"/>
         </w:rPr>
         <w:t>,</w:t>
       </w:r>
+      <w:proofErr w:type="spellStart"/>
       <w:r>
         <w:rPr>
           <w:rFonts w:ascii="Consolas" w:eastAsia="Times New Roman" w:hAnsi="Consolas" w:cs="Times New Roman"/>
           <w:color w:val="9CDCFE"/>
           <w:sz w:val="8"/>
           <w:szCs w:val="8"/>
-          <w:lang w:val="en-US" w:eastAsia="fr-FR"/>
+          <w:lang w:eastAsia="fr-FR"/>
         </w:rPr>
         <w:t>error</w:t>
       </w:r>
+      <w:proofErr w:type="spellEnd"/>
       <w:proofErr w:type="gramEnd"/>
       <w:r>
         <w:rPr>
@@ -2555,7 +2747,7 @@
           <w:color w:val="D4D4D4"/>
           <w:sz w:val="8"/>
           <w:szCs w:val="8"/>
-          <w:lang w:val="en-US" w:eastAsia="fr-FR"/>
+          <w:lang w:eastAsia="fr-FR"/>
         </w:rPr>
         <w:t> </w:t>
       </w:r>
@@ -2565,7 +2757,7 @@
           <w:color w:val="569CD6"/>
           <w:sz w:val="8"/>
           <w:szCs w:val="8"/>
-          <w:lang w:val="en-US" w:eastAsia="fr-FR"/>
+          <w:lang w:eastAsia="fr-FR"/>
         </w:rPr>
         <w:t>=&gt;</w:t>
       </w:r>
@@ -2575,7 +2767,7 @@
           <w:color w:val="D4D4D4"/>
           <w:sz w:val="8"/>
           <w:szCs w:val="8"/>
-          <w:lang w:val="en-US" w:eastAsia="fr-FR"/>
+          <w:lang w:eastAsia="fr-FR"/>
         </w:rPr>
         <w:t> {</w:t>
       </w:r>
@@ -2585,7 +2777,7 @@
           <w:color w:val="9CDCFE"/>
           <w:sz w:val="8"/>
           <w:szCs w:val="8"/>
-          <w:lang w:val="en-US" w:eastAsia="fr-FR"/>
+          <w:lang w:eastAsia="fr-FR"/>
         </w:rPr>
         <w:t>console</w:t>
       </w:r>
@@ -2595,7 +2787,7 @@
           <w:color w:val="D4D4D4"/>
           <w:sz w:val="8"/>
           <w:szCs w:val="8"/>
-          <w:lang w:val="en-US" w:eastAsia="fr-FR"/>
+          <w:lang w:eastAsia="fr-FR"/>
         </w:rPr>
         <w:t>.</w:t>
       </w:r>
@@ -2605,7 +2797,7 @@
           <w:color w:val="DCDCAA"/>
           <w:sz w:val="8"/>
           <w:szCs w:val="8"/>
-          <w:lang w:val="en-US" w:eastAsia="fr-FR"/>
+          <w:lang w:eastAsia="fr-FR"/>
         </w:rPr>
         <w:t>log</w:t>
       </w:r>
@@ -2615,27 +2807,29 @@
           <w:color w:val="D4D4D4"/>
           <w:sz w:val="8"/>
           <w:szCs w:val="8"/>
-          <w:lang w:val="en-US" w:eastAsia="fr-FR"/>
+          <w:lang w:eastAsia="fr-FR"/>
         </w:rPr>
         <w:t>(</w:t>
       </w:r>
+      <w:proofErr w:type="spellStart"/>
       <w:r>
         <w:rPr>
           <w:rFonts w:ascii="Consolas" w:eastAsia="Times New Roman" w:hAnsi="Consolas" w:cs="Times New Roman"/>
           <w:color w:val="9CDCFE"/>
           <w:sz w:val="8"/>
           <w:szCs w:val="8"/>
-          <w:lang w:val="en-US" w:eastAsia="fr-FR"/>
+          <w:lang w:eastAsia="fr-FR"/>
         </w:rPr>
         <w:t>error</w:t>
       </w:r>
-      <w:r>
-        <w:rPr>
-          <w:rFonts w:ascii="Consolas" w:eastAsia="Times New Roman" w:hAnsi="Consolas" w:cs="Times New Roman"/>
-          <w:color w:val="D4D4D4"/>
-          <w:sz w:val="8"/>
-          <w:szCs w:val="8"/>
-          <w:lang w:val="en-US" w:eastAsia="fr-FR"/>
+      <w:proofErr w:type="spellEnd"/>
+      <w:r>
+        <w:rPr>
+          <w:rFonts w:ascii="Consolas" w:eastAsia="Times New Roman" w:hAnsi="Consolas" w:cs="Times New Roman"/>
+          <w:color w:val="D4D4D4"/>
+          <w:sz w:val="8"/>
+          <w:szCs w:val="8"/>
+          <w:lang w:eastAsia="fr-FR"/>
         </w:rPr>
         <w:t>);});</w:t>
       </w:r>
@@ -2658,19 +2852,9 @@
           <w:color w:val="D4D4D4"/>
           <w:sz w:val="8"/>
           <w:szCs w:val="8"/>
-          <w:lang w:val="en-US" w:eastAsia="fr-FR"/>
-        </w:rPr>
-        <w:t>  </w:t>
-      </w:r>
-      <w:r>
-        <w:rPr>
-          <w:rFonts w:ascii="Consolas" w:eastAsia="Times New Roman" w:hAnsi="Consolas" w:cs="Times New Roman"/>
-          <w:color w:val="D4D4D4"/>
-          <w:sz w:val="8"/>
-          <w:szCs w:val="8"/>
-          <w:lang w:eastAsia="fr-FR"/>
-        </w:rPr>
-        <w:t>}</w:t>
+          <w:lang w:eastAsia="fr-FR"/>
+        </w:rPr>
+        <w:t>  }</w:t>
       </w:r>
     </w:p>
     <w:p>
@@ -2913,13 +3097,7 @@
       </w:r>
       <w:proofErr w:type="gramEnd"/>
       <w:r>
-        <w:t xml:space="preserve"> </w:t>
-      </w:r>
-      <w:r>
-        <w:t>Configure</w:t>
-      </w:r>
-      <w:r>
-        <w:t> :</w:t>
+        <w:t xml:space="preserve"> Configure :</w:t>
       </w:r>
     </w:p>
     <w:p/>
@@ -2986,16 +3164,7 @@
         </w:numPr>
       </w:pPr>
       <w:r>
-        <w:t>Af</w:t>
-      </w:r>
-      <w:r>
-        <w:t>f</w:t>
-      </w:r>
-      <w:r>
-        <w:t xml:space="preserve">icher dans </w:t>
-      </w:r>
-      <w:r>
-        <w:t>valueComponent.html</w:t>
+        <w:t>Afficher dans valueComponent.html</w:t>
       </w:r>
     </w:p>
     <w:p/>
@@ -3008,7 +3177,7 @@
           <w:color w:val="D4D4D4"/>
           <w:sz w:val="8"/>
           <w:szCs w:val="8"/>
-          <w:lang w:val="en-US" w:eastAsia="fr-FR"/>
+          <w:lang w:eastAsia="fr-FR"/>
         </w:rPr>
       </w:pPr>
       <w:r>
@@ -3017,7 +3186,7 @@
           <w:color w:val="808080"/>
           <w:sz w:val="8"/>
           <w:szCs w:val="8"/>
-          <w:lang w:val="en-US" w:eastAsia="fr-FR"/>
+          <w:lang w:eastAsia="fr-FR"/>
         </w:rPr>
         <w:t>&lt;</w:t>
       </w:r>
@@ -3027,7 +3196,7 @@
           <w:color w:val="569CD6"/>
           <w:sz w:val="8"/>
           <w:szCs w:val="8"/>
-          <w:lang w:val="en-US" w:eastAsia="fr-FR"/>
+          <w:lang w:eastAsia="fr-FR"/>
         </w:rPr>
         <w:t>p</w:t>
       </w:r>
@@ -3037,7 +3206,7 @@
           <w:color w:val="D4D4D4"/>
           <w:sz w:val="8"/>
           <w:szCs w:val="8"/>
-          <w:lang w:val="en-US" w:eastAsia="fr-FR"/>
+          <w:lang w:eastAsia="fr-FR"/>
         </w:rPr>
         <w:t> </w:t>
       </w:r>
@@ -3047,7 +3216,7 @@
           <w:color w:val="9CDCFE"/>
           <w:sz w:val="8"/>
           <w:szCs w:val="8"/>
-          <w:lang w:val="en-US" w:eastAsia="fr-FR"/>
+          <w:lang w:eastAsia="fr-FR"/>
         </w:rPr>
         <w:t>*</w:t>
       </w:r>
@@ -3058,7 +3227,7 @@
           <w:color w:val="9CDCFE"/>
           <w:sz w:val="8"/>
           <w:szCs w:val="8"/>
-          <w:lang w:val="en-US" w:eastAsia="fr-FR"/>
+          <w:lang w:eastAsia="fr-FR"/>
         </w:rPr>
         <w:t>ngFor</w:t>
       </w:r>
@@ -3069,7 +3238,7 @@
           <w:color w:val="D4D4D4"/>
           <w:sz w:val="8"/>
           <w:szCs w:val="8"/>
-          <w:lang w:val="en-US" w:eastAsia="fr-FR"/>
+          <w:lang w:eastAsia="fr-FR"/>
         </w:rPr>
         <w:t>=</w:t>
       </w:r>
@@ -3079,7 +3248,7 @@
           <w:color w:val="CE9178"/>
           <w:sz w:val="8"/>
           <w:szCs w:val="8"/>
-          <w:lang w:val="en-US" w:eastAsia="fr-FR"/>
+          <w:lang w:eastAsia="fr-FR"/>
         </w:rPr>
         <w:t>"</w:t>
       </w:r>
@@ -3089,7 +3258,7 @@
           <w:color w:val="569CD6"/>
           <w:sz w:val="8"/>
           <w:szCs w:val="8"/>
-          <w:lang w:val="en-US" w:eastAsia="fr-FR"/>
+          <w:lang w:eastAsia="fr-FR"/>
         </w:rPr>
         <w:t>let</w:t>
       </w:r>
@@ -3099,7 +3268,7 @@
           <w:color w:val="D4D4D4"/>
           <w:sz w:val="8"/>
           <w:szCs w:val="8"/>
-          <w:lang w:val="en-US" w:eastAsia="fr-FR"/>
+          <w:lang w:eastAsia="fr-FR"/>
         </w:rPr>
         <w:t> </w:t>
       </w:r>
@@ -3109,7 +3278,7 @@
           <w:color w:val="9CDCFE"/>
           <w:sz w:val="8"/>
           <w:szCs w:val="8"/>
-          <w:lang w:val="en-US" w:eastAsia="fr-FR"/>
+          <w:lang w:eastAsia="fr-FR"/>
         </w:rPr>
         <w:t>value</w:t>
       </w:r>
@@ -3119,7 +3288,7 @@
           <w:color w:val="D4D4D4"/>
           <w:sz w:val="8"/>
           <w:szCs w:val="8"/>
-          <w:lang w:val="en-US" w:eastAsia="fr-FR"/>
+          <w:lang w:eastAsia="fr-FR"/>
         </w:rPr>
         <w:t> </w:t>
       </w:r>
@@ -3129,7 +3298,7 @@
           <w:color w:val="569CD6"/>
           <w:sz w:val="8"/>
           <w:szCs w:val="8"/>
-          <w:lang w:val="en-US" w:eastAsia="fr-FR"/>
+          <w:lang w:eastAsia="fr-FR"/>
         </w:rPr>
         <w:t>of</w:t>
       </w:r>
@@ -3139,7 +3308,7 @@
           <w:color w:val="D4D4D4"/>
           <w:sz w:val="8"/>
           <w:szCs w:val="8"/>
-          <w:lang w:val="en-US" w:eastAsia="fr-FR"/>
+          <w:lang w:eastAsia="fr-FR"/>
         </w:rPr>
         <w:t> </w:t>
       </w:r>
@@ -3149,7 +3318,7 @@
           <w:color w:val="9CDCFE"/>
           <w:sz w:val="8"/>
           <w:szCs w:val="8"/>
-          <w:lang w:val="en-US" w:eastAsia="fr-FR"/>
+          <w:lang w:eastAsia="fr-FR"/>
         </w:rPr>
         <w:t>values</w:t>
       </w:r>
@@ -3159,7 +3328,7 @@
           <w:color w:val="CE9178"/>
           <w:sz w:val="8"/>
           <w:szCs w:val="8"/>
-          <w:lang w:val="en-US" w:eastAsia="fr-FR"/>
+          <w:lang w:eastAsia="fr-FR"/>
         </w:rPr>
         <w:t>"</w:t>
       </w:r>
@@ -3169,7 +3338,7 @@
           <w:color w:val="808080"/>
           <w:sz w:val="8"/>
           <w:szCs w:val="8"/>
-          <w:lang w:val="en-US" w:eastAsia="fr-FR"/>
+          <w:lang w:eastAsia="fr-FR"/>
         </w:rPr>
         <w:t>&gt;</w:t>
       </w:r>
@@ -3183,16 +3352,16 @@
           <w:color w:val="D4D4D4"/>
           <w:sz w:val="8"/>
           <w:szCs w:val="8"/>
-          <w:lang w:val="en-US" w:eastAsia="fr-FR"/>
-        </w:rPr>
-      </w:pPr>
-      <w:r>
-        <w:rPr>
-          <w:rFonts w:ascii="Consolas" w:eastAsia="Times New Roman" w:hAnsi="Consolas" w:cs="Times New Roman"/>
-          <w:color w:val="D4D4D4"/>
-          <w:sz w:val="8"/>
-          <w:szCs w:val="8"/>
-          <w:lang w:val="en-US" w:eastAsia="fr-FR"/>
+          <w:lang w:eastAsia="fr-FR"/>
+        </w:rPr>
+      </w:pPr>
+      <w:r>
+        <w:rPr>
+          <w:rFonts w:ascii="Consolas" w:eastAsia="Times New Roman" w:hAnsi="Consolas" w:cs="Times New Roman"/>
+          <w:color w:val="D4D4D4"/>
+          <w:sz w:val="8"/>
+          <w:szCs w:val="8"/>
+          <w:lang w:eastAsia="fr-FR"/>
         </w:rPr>
         <w:t>  {{</w:t>
       </w:r>
@@ -3202,7 +3371,7 @@
           <w:color w:val="9CDCFE"/>
           <w:sz w:val="8"/>
           <w:szCs w:val="8"/>
-          <w:lang w:val="en-US" w:eastAsia="fr-FR"/>
+          <w:lang w:eastAsia="fr-FR"/>
         </w:rPr>
         <w:t>value</w:t>
       </w:r>
@@ -3212,7 +3381,7 @@
           <w:color w:val="D4D4D4"/>
           <w:sz w:val="8"/>
           <w:szCs w:val="8"/>
-          <w:lang w:val="en-US" w:eastAsia="fr-FR"/>
+          <w:lang w:eastAsia="fr-FR"/>
         </w:rPr>
         <w:t>.</w:t>
       </w:r>
@@ -3222,7 +3391,7 @@
           <w:color w:val="9CDCFE"/>
           <w:sz w:val="8"/>
           <w:szCs w:val="8"/>
-          <w:lang w:val="en-US" w:eastAsia="fr-FR"/>
+          <w:lang w:eastAsia="fr-FR"/>
         </w:rPr>
         <w:t>id</w:t>
       </w:r>
@@ -3232,7 +3401,7 @@
           <w:color w:val="D4D4D4"/>
           <w:sz w:val="8"/>
           <w:szCs w:val="8"/>
-          <w:lang w:val="en-US" w:eastAsia="fr-FR"/>
+          <w:lang w:eastAsia="fr-FR"/>
         </w:rPr>
         <w:t>}}</w:t>
       </w:r>
@@ -3243,7 +3412,7 @@
           <w:color w:val="D4D4D4"/>
           <w:sz w:val="8"/>
           <w:szCs w:val="8"/>
-          <w:lang w:val="en-US" w:eastAsia="fr-FR"/>
+          <w:lang w:eastAsia="fr-FR"/>
         </w:rPr>
         <w:t>,{</w:t>
       </w:r>
@@ -3254,7 +3423,7 @@
           <w:color w:val="D4D4D4"/>
           <w:sz w:val="8"/>
           <w:szCs w:val="8"/>
-          <w:lang w:val="en-US" w:eastAsia="fr-FR"/>
+          <w:lang w:eastAsia="fr-FR"/>
         </w:rPr>
         <w:t>{</w:t>
       </w:r>
@@ -3264,7 +3433,7 @@
           <w:color w:val="9CDCFE"/>
           <w:sz w:val="8"/>
           <w:szCs w:val="8"/>
-          <w:lang w:val="en-US" w:eastAsia="fr-FR"/>
+          <w:lang w:eastAsia="fr-FR"/>
         </w:rPr>
         <w:t>value</w:t>
       </w:r>
@@ -3274,7 +3443,7 @@
           <w:color w:val="D4D4D4"/>
           <w:sz w:val="8"/>
           <w:szCs w:val="8"/>
-          <w:lang w:val="en-US" w:eastAsia="fr-FR"/>
+          <w:lang w:eastAsia="fr-FR"/>
         </w:rPr>
         <w:t>.</w:t>
       </w:r>
@@ -3284,7 +3453,7 @@
           <w:color w:val="9CDCFE"/>
           <w:sz w:val="8"/>
           <w:szCs w:val="8"/>
-          <w:lang w:val="en-US" w:eastAsia="fr-FR"/>
+          <w:lang w:eastAsia="fr-FR"/>
         </w:rPr>
         <w:t>name</w:t>
       </w:r>
@@ -3294,7 +3463,7 @@
           <w:color w:val="D4D4D4"/>
           <w:sz w:val="8"/>
           <w:szCs w:val="8"/>
-          <w:lang w:val="en-US" w:eastAsia="fr-FR"/>
+          <w:lang w:eastAsia="fr-FR"/>
         </w:rPr>
         <w:t>}}</w:t>
       </w:r>
@@ -3308,7 +3477,7 @@
           <w:color w:val="D4D4D4"/>
           <w:sz w:val="8"/>
           <w:szCs w:val="8"/>
-          <w:lang w:val="en-US" w:eastAsia="fr-FR"/>
+          <w:lang w:eastAsia="fr-FR"/>
         </w:rPr>
       </w:pPr>
       <w:r>
@@ -3317,7 +3486,7 @@
           <w:color w:val="808080"/>
           <w:sz w:val="8"/>
           <w:szCs w:val="8"/>
-          <w:lang w:val="en-US" w:eastAsia="fr-FR"/>
+          <w:lang w:eastAsia="fr-FR"/>
         </w:rPr>
         <w:t>&lt;/</w:t>
       </w:r>
@@ -3327,7 +3496,7 @@
           <w:color w:val="569CD6"/>
           <w:sz w:val="8"/>
           <w:szCs w:val="8"/>
-          <w:lang w:val="en-US" w:eastAsia="fr-FR"/>
+          <w:lang w:eastAsia="fr-FR"/>
         </w:rPr>
         <w:t>p</w:t>
       </w:r>
@@ -3337,18 +3506,12 @@
           <w:color w:val="808080"/>
           <w:sz w:val="8"/>
           <w:szCs w:val="8"/>
-          <w:lang w:val="en-US" w:eastAsia="fr-FR"/>
+          <w:lang w:eastAsia="fr-FR"/>
         </w:rPr>
         <w:t>&gt;</w:t>
       </w:r>
     </w:p>
-    <w:p>
-      <w:pPr>
-        <w:rPr>
-          <w:lang w:val="en-US"/>
-        </w:rPr>
-      </w:pPr>
-    </w:p>
+    <w:p/>
     <w:p>
       <w:pPr>
         <w:pStyle w:val="Paragraphedeliste"/>
@@ -3356,46 +3519,38 @@
           <w:ilvl w:val="0"/>
           <w:numId w:val="4"/>
         </w:numPr>
-        <w:rPr>
-          <w:lang w:val="en-US"/>
-        </w:rPr>
-      </w:pPr>
-      <w:proofErr w:type="spellStart"/>
-      <w:r>
-        <w:rPr>
-          <w:lang w:val="en-US"/>
-        </w:rPr>
-        <w:t>Mise</w:t>
-      </w:r>
-      <w:proofErr w:type="spellEnd"/>
-      <w:r>
-        <w:rPr>
-          <w:lang w:val="en-US"/>
-        </w:rPr>
-        <w:t xml:space="preserve"> en page:</w:t>
-      </w:r>
-    </w:p>
-    <w:p>
-      <w:pPr>
-        <w:rPr>
-          <w:lang w:val="en-US"/>
-        </w:rPr>
-      </w:pPr>
-    </w:p>
-    <w:p>
-      <w:r>
+      </w:pPr>
+      <w:r>
+        <w:t>Mise en page:</w:t>
+      </w:r>
+    </w:p>
+    <w:p/>
+    <w:p>
+      <w:r>
+        <w:rPr>
+          <w:b/>
+        </w:rPr>
         <w:t xml:space="preserve">Install </w:t>
       </w:r>
       <w:proofErr w:type="spellStart"/>
       <w:r>
+        <w:rPr>
+          <w:b/>
+        </w:rPr>
         <w:t>bootstrap</w:t>
       </w:r>
       <w:proofErr w:type="spellEnd"/>
       <w:r>
+        <w:rPr>
+          <w:b/>
+        </w:rPr>
         <w:t xml:space="preserve"> font-</w:t>
       </w:r>
       <w:proofErr w:type="spellStart"/>
       <w:r>
+        <w:rPr>
+          <w:b/>
+        </w:rPr>
         <w:t>awesome</w:t>
       </w:r>
       <w:proofErr w:type="spellEnd"/>
@@ -3762,9 +3917,1812 @@
         <w:tab/>
       </w:r>
     </w:p>
+    <w:p/>
+    <w:p/>
+    <w:p/>
+    <w:p/>
+    <w:p/>
+    <w:p/>
+    <w:p/>
+    <w:p/>
+    <w:p/>
+    <w:p/>
+    <w:p/>
+    <w:p/>
+    <w:p/>
+    <w:p/>
+    <w:p/>
+    <w:p/>
+    <w:p/>
+    <w:p/>
+    <w:p/>
+    <w:p/>
+    <w:p/>
+    <w:p/>
+    <w:p/>
+    <w:p/>
+    <w:p/>
+    <w:p/>
+    <w:p/>
+    <w:p>
+      <w:pPr>
+        <w:ind w:firstLine="708"/>
+      </w:pPr>
+      <w:proofErr w:type="spellStart"/>
+      <w:r>
+        <w:rPr>
+          <w:u w:val="single"/>
+        </w:rPr>
+        <w:lastRenderedPageBreak/>
+        <w:t>Token</w:t>
+      </w:r>
+      <w:proofErr w:type="spellEnd"/>
+      <w:r>
+        <w:rPr>
+          <w:u w:val="single"/>
+        </w:rPr>
+        <w:t xml:space="preserve"> authentification</w:t>
+      </w:r>
+      <w:r>
+        <w:t> :</w:t>
+      </w:r>
+    </w:p>
+    <w:p>
+      <w:pPr>
+        <w:ind w:firstLine="708"/>
+      </w:pPr>
+    </w:p>
+    <w:p>
+      <w:proofErr w:type="spellStart"/>
+      <w:r>
+        <w:t>Token</w:t>
+      </w:r>
+      <w:proofErr w:type="spellEnd"/>
+      <w:r>
+        <w:t xml:space="preserve"> </w:t>
+      </w:r>
+      <w:proofErr w:type="spellStart"/>
+      <w:r>
+        <w:t>Json</w:t>
+      </w:r>
+      <w:proofErr w:type="spellEnd"/>
+      <w:r>
+        <w:t xml:space="preserve"> </w:t>
+      </w:r>
+      <w:r>
+        <w:sym w:font="Wingdings" w:char="F0E0"/>
+      </w:r>
+      <w:r>
+        <w:t xml:space="preserve"> Standards RFC7519</w:t>
+      </w:r>
+    </w:p>
+    <w:p/>
+    <w:p>
+      <w:pPr>
+        <w:rPr>
+          <w:noProof/>
+          <w:lang w:eastAsia="fr-FR"/>
+        </w:rPr>
+      </w:pPr>
+      <w:r>
+        <w:rPr>
+          <w:noProof/>
+          <w:lang w:eastAsia="fr-FR"/>
+        </w:rPr>
+        <w:drawing>
+          <wp:anchor distT="0" distB="0" distL="114300" distR="114300" simplePos="0" relativeHeight="251661312" behindDoc="1" locked="0" layoutInCell="1" allowOverlap="1">
+            <wp:simplePos x="0" y="0"/>
+            <wp:positionH relativeFrom="column">
+              <wp:posOffset>382213</wp:posOffset>
+            </wp:positionH>
+            <wp:positionV relativeFrom="paragraph">
+              <wp:posOffset>30794</wp:posOffset>
+            </wp:positionV>
+            <wp:extent cx="3624970" cy="2172832"/>
+            <wp:effectExtent l="19050" t="0" r="0" b="0"/>
+            <wp:wrapNone/>
+            <wp:docPr id="4" name="Image 1"/>
+            <wp:cNvGraphicFramePr>
+              <a:graphicFrameLocks xmlns:a="http://schemas.openxmlformats.org/drawingml/2006/main" noChangeAspect="1"/>
+            </wp:cNvGraphicFramePr>
+            <a:graphic xmlns:a="http://schemas.openxmlformats.org/drawingml/2006/main">
+              <a:graphicData uri="http://schemas.openxmlformats.org/drawingml/2006/picture">
+                <pic:pic xmlns:pic="http://schemas.openxmlformats.org/drawingml/2006/picture">
+                  <pic:nvPicPr>
+                    <pic:cNvPr id="0" name="Picture 1"/>
+                    <pic:cNvPicPr>
+                      <a:picLocks noChangeAspect="1" noChangeArrowheads="1"/>
+                    </pic:cNvPicPr>
+                  </pic:nvPicPr>
+                  <pic:blipFill>
+                    <a:blip r:embed="rId6" cstate="print"/>
+                    <a:srcRect/>
+                    <a:stretch>
+                      <a:fillRect/>
+                    </a:stretch>
+                  </pic:blipFill>
+                  <pic:spPr bwMode="auto">
+                    <a:xfrm>
+                      <a:off x="0" y="0"/>
+                      <a:ext cx="3624970" cy="2172832"/>
+                    </a:xfrm>
+                    <a:prstGeom prst="rect">
+                      <a:avLst/>
+                    </a:prstGeom>
+                    <a:noFill/>
+                    <a:ln w="9525">
+                      <a:noFill/>
+                      <a:miter lim="800000"/>
+                      <a:headEnd/>
+                      <a:tailEnd/>
+                    </a:ln>
+                  </pic:spPr>
+                </pic:pic>
+              </a:graphicData>
+            </a:graphic>
+          </wp:anchor>
+        </w:drawing>
+      </w:r>
+      <w:r>
+        <w:rPr>
+          <w:noProof/>
+          <w:lang w:eastAsia="fr-FR"/>
+        </w:rPr>
+        <w:pict>
+          <v:shapetype id="_x0000_t50" coordsize="21600,21600" o:spt="50" adj="-8280,24300,-1800,4050" path="m@0@1l@2@3nfem@2,l@2,21600nfem,l21600,r,21600l,21600xe">
+            <v:stroke joinstyle="miter"/>
+            <v:formulas>
+              <v:f eqn="val #0"/>
+              <v:f eqn="val #1"/>
+              <v:f eqn="val #2"/>
+              <v:f eqn="val #3"/>
+            </v:formulas>
+            <v:path arrowok="t" o:extrusionok="f" gradientshapeok="t" o:connecttype="custom" o:connectlocs="@0,@1;10800,0;10800,21600;0,10800;21600,10800"/>
+            <v:handles>
+              <v:h position="#0,#1"/>
+              <v:h position="#2,#3"/>
+            </v:handles>
+            <o:callout v:ext="edit" type="oneSegment" on="t" accentbar="t"/>
+          </v:shapetype>
+          <v:shape id="_x0000_s1027" type="#_x0000_t50" style="position:absolute;margin-left:349.7pt;margin-top:60.7pt;width:107.35pt;height:21.4pt;z-index:251659264;mso-position-horizontal-relative:text;mso-position-vertical-relative:text" adj="-14588,21852,-1207,9084,-11610,15645,-10111,20136">
+            <v:textbox style="mso-next-textbox:#_x0000_s1027">
+              <w:txbxContent>
+                <w:p>
+                  <w:pPr>
+                    <w:rPr>
+                      <w:sz w:val="18"/>
+                      <w:szCs w:val="18"/>
+                    </w:rPr>
+                  </w:pPr>
+                  <w:r>
+                    <w:rPr>
+                      <w:sz w:val="18"/>
+                      <w:szCs w:val="18"/>
+                    </w:rPr>
+                    <w:t>Informations publiques</w:t>
+                  </w:r>
+                </w:p>
+              </w:txbxContent>
+            </v:textbox>
+            <o:callout v:ext="edit" minusy="t"/>
+          </v:shape>
+        </w:pict>
+      </w:r>
+      <w:r>
+        <w:rPr>
+          <w:noProof/>
+          <w:lang w:eastAsia="fr-FR"/>
+        </w:rPr>
+        <w:pict>
+          <v:shape id="_x0000_s1026" type="#_x0000_t50" style="position:absolute;margin-left:354.55pt;margin-top:1.9pt;width:89.85pt;height:31.75pt;z-index:251658240;mso-position-horizontal-relative:text;mso-position-vertical-relative:text" adj="-19100,17178,-1442,6123,-11623,10545,-10025,13572">
+            <v:textbox style="mso-next-textbox:#_x0000_s1026">
+              <w:txbxContent>
+                <w:p>
+                  <w:pPr>
+                    <w:rPr>
+                      <w:sz w:val="18"/>
+                      <w:szCs w:val="18"/>
+                    </w:rPr>
+                  </w:pPr>
+                  <w:proofErr w:type="spellStart"/>
+                  <w:r>
+                    <w:rPr>
+                      <w:sz w:val="18"/>
+                      <w:szCs w:val="18"/>
+                    </w:rPr>
+                    <w:t>Algo</w:t>
+                  </w:r>
+                  <w:proofErr w:type="spellEnd"/>
+                  <w:r>
+                    <w:rPr>
+                      <w:sz w:val="18"/>
+                      <w:szCs w:val="18"/>
+                    </w:rPr>
+                    <w:t xml:space="preserve"> codage</w:t>
+                  </w:r>
+                </w:p>
+                <w:p>
+                  <w:pPr>
+                    <w:rPr>
+                      <w:sz w:val="18"/>
+                      <w:szCs w:val="18"/>
+                    </w:rPr>
+                  </w:pPr>
+                  <w:r>
+                    <w:rPr>
+                      <w:sz w:val="18"/>
+                      <w:szCs w:val="18"/>
+                    </w:rPr>
+                    <w:t>Type de codage</w:t>
+                  </w:r>
+                </w:p>
+              </w:txbxContent>
+            </v:textbox>
+            <o:callout v:ext="edit" minusy="t"/>
+          </v:shape>
+        </w:pict>
+      </w:r>
+      <w:r>
+        <w:rPr>
+          <w:noProof/>
+          <w:lang w:eastAsia="fr-FR"/>
+        </w:rPr>
+        <w:pict>
+          <v:shape id="_x0000_s1028" type="#_x0000_t50" style="position:absolute;margin-left:357.75pt;margin-top:121.3pt;width:86.65pt;height:45.3pt;z-index:251660288;mso-position-horizontal-relative:text;mso-position-vertical-relative:text" adj="-20964,10180,-1496,4291,-12850,7391,-11193,9513">
+            <v:textbox style="mso-next-textbox:#_x0000_s1028">
+              <w:txbxContent>
+                <w:p>
+                  <w:pPr>
+                    <w:spacing w:line="240" w:lineRule="auto"/>
+                    <w:contextualSpacing/>
+                    <w:rPr>
+                      <w:sz w:val="18"/>
+                      <w:szCs w:val="18"/>
+                    </w:rPr>
+                  </w:pPr>
+                  <w:r>
+                    <w:rPr>
+                      <w:sz w:val="18"/>
+                      <w:szCs w:val="18"/>
+                    </w:rPr>
+                    <w:t>Zone cryptée</w:t>
+                  </w:r>
+                </w:p>
+                <w:p>
+                  <w:pPr>
+                    <w:spacing w:line="240" w:lineRule="auto"/>
+                    <w:contextualSpacing/>
+                    <w:rPr>
+                      <w:sz w:val="18"/>
+                      <w:szCs w:val="18"/>
+                    </w:rPr>
+                  </w:pPr>
+                  <w:r>
+                    <w:rPr>
+                      <w:sz w:val="18"/>
+                      <w:szCs w:val="18"/>
+                    </w:rPr>
+                    <w:t>Cryptage en tête</w:t>
+                  </w:r>
+                </w:p>
+                <w:p>
+                  <w:pPr>
+                    <w:spacing w:line="240" w:lineRule="auto"/>
+                    <w:contextualSpacing/>
+                    <w:rPr>
+                      <w:sz w:val="18"/>
+                      <w:szCs w:val="18"/>
+                    </w:rPr>
+                  </w:pPr>
+                  <w:proofErr w:type="spellStart"/>
+                  <w:r>
+                    <w:rPr>
+                      <w:sz w:val="18"/>
+                      <w:szCs w:val="18"/>
+                    </w:rPr>
+                    <w:t>Crypotage</w:t>
+                  </w:r>
+                  <w:proofErr w:type="spellEnd"/>
+                  <w:r>
+                    <w:rPr>
+                      <w:sz w:val="18"/>
+                      <w:szCs w:val="18"/>
+                    </w:rPr>
+                    <w:t xml:space="preserve"> Public</w:t>
+                  </w:r>
+                </w:p>
+              </w:txbxContent>
+            </v:textbox>
+            <o:callout v:ext="edit" minusy="t"/>
+          </v:shape>
+        </w:pict>
+      </w:r>
+    </w:p>
+    <w:p>
+      <w:pPr>
+        <w:rPr>
+          <w:noProof/>
+          <w:lang w:eastAsia="fr-FR"/>
+        </w:rPr>
+      </w:pPr>
+    </w:p>
+    <w:p>
+      <w:pPr>
+        <w:rPr>
+          <w:noProof/>
+          <w:lang w:eastAsia="fr-FR"/>
+        </w:rPr>
+      </w:pPr>
+    </w:p>
+    <w:p/>
+    <w:p/>
+    <w:p/>
+    <w:p/>
+    <w:p/>
+    <w:p/>
+    <w:p/>
+    <w:p/>
+    <w:p/>
+    <w:p/>
+    <w:p>
+      <w:r>
+        <w:t>Permet au programme de vérifier l’authentification d’un utilisateur sans interroger le serveur</w:t>
+      </w:r>
+    </w:p>
+    <w:p/>
+    <w:p>
+      <w:r>
+        <w:rPr>
+          <w:noProof/>
+          <w:lang w:eastAsia="fr-FR"/>
+        </w:rPr>
+        <w:drawing>
+          <wp:anchor distT="0" distB="0" distL="114300" distR="114300" simplePos="0" relativeHeight="251662336" behindDoc="1" locked="0" layoutInCell="1" allowOverlap="1">
+            <wp:simplePos x="0" y="0"/>
+            <wp:positionH relativeFrom="column">
+              <wp:posOffset>-206262</wp:posOffset>
+            </wp:positionH>
+            <wp:positionV relativeFrom="paragraph">
+              <wp:posOffset>132791</wp:posOffset>
+            </wp:positionV>
+            <wp:extent cx="3131556" cy="1883121"/>
+            <wp:effectExtent l="19050" t="0" r="0" b="0"/>
+            <wp:wrapNone/>
+            <wp:docPr id="5" name="Image 4"/>
+            <wp:cNvGraphicFramePr>
+              <a:graphicFrameLocks xmlns:a="http://schemas.openxmlformats.org/drawingml/2006/main" noChangeAspect="1"/>
+            </wp:cNvGraphicFramePr>
+            <a:graphic xmlns:a="http://schemas.openxmlformats.org/drawingml/2006/main">
+              <a:graphicData uri="http://schemas.openxmlformats.org/drawingml/2006/picture">
+                <pic:pic xmlns:pic="http://schemas.openxmlformats.org/drawingml/2006/picture">
+                  <pic:nvPicPr>
+                    <pic:cNvPr id="0" name="Picture 4"/>
+                    <pic:cNvPicPr>
+                      <a:picLocks noChangeAspect="1" noChangeArrowheads="1"/>
+                    </pic:cNvPicPr>
+                  </pic:nvPicPr>
+                  <pic:blipFill>
+                    <a:blip r:embed="rId7" cstate="print"/>
+                    <a:srcRect/>
+                    <a:stretch>
+                      <a:fillRect/>
+                    </a:stretch>
+                  </pic:blipFill>
+                  <pic:spPr bwMode="auto">
+                    <a:xfrm>
+                      <a:off x="0" y="0"/>
+                      <a:ext cx="3131556" cy="1883121"/>
+                    </a:xfrm>
+                    <a:prstGeom prst="rect">
+                      <a:avLst/>
+                    </a:prstGeom>
+                    <a:noFill/>
+                    <a:ln w="9525">
+                      <a:noFill/>
+                      <a:miter lim="800000"/>
+                      <a:headEnd/>
+                      <a:tailEnd/>
+                    </a:ln>
+                  </pic:spPr>
+                </pic:pic>
+              </a:graphicData>
+            </a:graphic>
+          </wp:anchor>
+        </w:drawing>
+      </w:r>
+      <w:proofErr w:type="spellStart"/>
+      <w:r>
+        <w:t>Token</w:t>
+      </w:r>
+      <w:proofErr w:type="spellEnd"/>
+      <w:r>
+        <w:t> :</w:t>
+      </w:r>
+    </w:p>
+    <w:p>
+      <w:r>
+        <w:rPr>
+          <w:noProof/>
+          <w:lang w:eastAsia="fr-FR"/>
+        </w:rPr>
+        <w:pict>
+          <v:shape id="_x0000_s1029" type="#_x0000_t50" style="position:absolute;margin-left:251.15pt;margin-top:1.85pt;width:42.3pt;height:18.9pt;z-index:251663360" adj="-70238,39429,-3064,10286,-24689,17714,-21294,22800">
+            <v:textbox style="mso-next-textbox:#_x0000_s1029">
+              <w:txbxContent>
+                <w:p>
+                  <w:pPr>
+                    <w:rPr>
+                      <w:sz w:val="18"/>
+                      <w:szCs w:val="18"/>
+                    </w:rPr>
+                  </w:pPr>
+                  <w:r>
+                    <w:rPr>
+                      <w:sz w:val="18"/>
+                      <w:szCs w:val="18"/>
+                    </w:rPr>
+                    <w:t>En tête</w:t>
+                  </w:r>
+                </w:p>
+              </w:txbxContent>
+            </v:textbox>
+            <o:callout v:ext="edit" minusy="t"/>
+          </v:shape>
+        </w:pict>
+      </w:r>
+    </w:p>
+    <w:p/>
+    <w:p/>
+    <w:p>
+      <w:r>
+        <w:rPr>
+          <w:noProof/>
+          <w:lang w:eastAsia="fr-FR"/>
+        </w:rPr>
+        <w:pict>
+          <v:shape id="_x0000_s1030" type="#_x0000_t50" style="position:absolute;margin-left:291.55pt;margin-top:14.2pt;width:38.9pt;height:21.4pt;z-index:251664384" adj="-32372,14333,-3332,9084,-32039,15645,-27902,20136">
+            <v:textbox style="mso-next-textbox:#_x0000_s1030">
+              <w:txbxContent>
+                <w:p>
+                  <w:pPr>
+                    <w:rPr>
+                      <w:sz w:val="18"/>
+                      <w:szCs w:val="18"/>
+                    </w:rPr>
+                  </w:pPr>
+                  <w:proofErr w:type="spellStart"/>
+                  <w:r>
+                    <w:rPr>
+                      <w:sz w:val="18"/>
+                      <w:szCs w:val="18"/>
+                    </w:rPr>
+                    <w:t>Coprs</w:t>
+                  </w:r>
+                  <w:proofErr w:type="spellEnd"/>
+                </w:p>
+              </w:txbxContent>
+            </v:textbox>
+            <o:callout v:ext="edit" minusy="t"/>
+          </v:shape>
+        </w:pict>
+      </w:r>
+    </w:p>
+    <w:p/>
+    <w:p/>
+    <w:p/>
+    <w:p>
+      <w:r>
+        <w:rPr>
+          <w:noProof/>
+          <w:lang w:eastAsia="fr-FR"/>
+        </w:rPr>
+        <w:pict>
+          <v:shape id="_x0000_s1031" type="#_x0000_t50" style="position:absolute;margin-left:243.65pt;margin-top:3pt;width:159.95pt;height:23.15pt;z-index:251665408" adj="-3228,5971,-810,8397,-6961,14462,-6063,18614">
+            <v:textbox style="mso-next-textbox:#_x0000_s1031">
+              <w:txbxContent>
+                <w:p>
+                  <w:pPr>
+                    <w:rPr>
+                      <w:sz w:val="18"/>
+                      <w:szCs w:val="18"/>
+                    </w:rPr>
+                  </w:pPr>
+                  <w:r>
+                    <w:rPr>
+                      <w:sz w:val="18"/>
+                      <w:szCs w:val="18"/>
+                    </w:rPr>
+                    <w:t>Sign</w:t>
+                  </w:r>
+                  <w:r>
+                    <w:rPr>
+                      <w:sz w:val="18"/>
+                      <w:szCs w:val="18"/>
+                    </w:rPr>
+                    <w:t>ature : Infos de login à contrôler</w:t>
+                  </w:r>
+                </w:p>
+              </w:txbxContent>
+            </v:textbox>
+          </v:shape>
+        </w:pict>
+      </w:r>
+    </w:p>
+    <w:p/>
+    <w:p/>
+    <w:p/>
+    <w:p>
+      <w:pPr>
+        <w:pStyle w:val="Paragraphedeliste"/>
+        <w:numPr>
+          <w:ilvl w:val="0"/>
+          <w:numId w:val="1"/>
+        </w:numPr>
+      </w:pPr>
+      <w:r>
+        <w:t xml:space="preserve">A la première connexion envoi </w:t>
+      </w:r>
+      <w:proofErr w:type="spellStart"/>
+      <w:r>
+        <w:t>mdp</w:t>
+      </w:r>
+      <w:proofErr w:type="spellEnd"/>
+      <w:r>
+        <w:t xml:space="preserve"> et nom au serveur</w:t>
+      </w:r>
+    </w:p>
+    <w:p>
+      <w:pPr>
+        <w:pStyle w:val="Paragraphedeliste"/>
+        <w:numPr>
+          <w:ilvl w:val="0"/>
+          <w:numId w:val="1"/>
+        </w:numPr>
+      </w:pPr>
+      <w:r>
+        <w:t xml:space="preserve">Le serveur hache et contrôle la concordance entre </w:t>
+      </w:r>
+      <w:proofErr w:type="spellStart"/>
+      <w:r>
+        <w:t>mdp</w:t>
+      </w:r>
+      <w:proofErr w:type="spellEnd"/>
+      <w:r>
+        <w:t xml:space="preserve"> envoyé et contenu de la base</w:t>
+      </w:r>
+    </w:p>
+    <w:p>
+      <w:pPr>
+        <w:pStyle w:val="Paragraphedeliste"/>
+        <w:numPr>
+          <w:ilvl w:val="0"/>
+          <w:numId w:val="1"/>
+        </w:numPr>
+      </w:pPr>
+      <w:r>
+        <w:t>Le serveur envoi un jeton au client</w:t>
+      </w:r>
+    </w:p>
+    <w:p>
+      <w:pPr>
+        <w:pStyle w:val="Paragraphedeliste"/>
+        <w:numPr>
+          <w:ilvl w:val="0"/>
+          <w:numId w:val="1"/>
+        </w:numPr>
+      </w:pPr>
+      <w:r>
+        <w:t>Le client sauvegarde le jeton en local</w:t>
+      </w:r>
+    </w:p>
+    <w:p>
+      <w:pPr>
+        <w:pStyle w:val="Paragraphedeliste"/>
+        <w:numPr>
+          <w:ilvl w:val="0"/>
+          <w:numId w:val="1"/>
+        </w:numPr>
+      </w:pPr>
+      <w:r>
+        <w:t>Ensuite les requêtes se font ensuite en envoyant le jeton</w:t>
+      </w:r>
+    </w:p>
+    <w:p/>
+    <w:p>
+      <w:pPr>
+        <w:jc w:val="center"/>
+        <w:rPr>
+          <w:u w:val="single"/>
+        </w:rPr>
+      </w:pPr>
+      <w:proofErr w:type="spellStart"/>
+      <w:r>
+        <w:rPr>
+          <w:u w:val="single"/>
+        </w:rPr>
+        <w:t>Autentification</w:t>
+      </w:r>
+      <w:proofErr w:type="spellEnd"/>
+    </w:p>
+    <w:p>
+      <w:r>
+        <w:rPr>
+          <w:u w:val="single"/>
+        </w:rPr>
+        <w:t>Modules à ajouter pour l’</w:t>
+      </w:r>
+      <w:proofErr w:type="spellStart"/>
+      <w:r>
+        <w:rPr>
+          <w:u w:val="single"/>
+        </w:rPr>
+        <w:t>autentification</w:t>
+      </w:r>
+      <w:proofErr w:type="spellEnd"/>
+      <w:r>
+        <w:t> :</w:t>
+      </w:r>
+    </w:p>
+    <w:p/>
+    <w:p>
+      <w:pPr>
+        <w:pStyle w:val="Paragraphedeliste"/>
+        <w:numPr>
+          <w:ilvl w:val="0"/>
+          <w:numId w:val="1"/>
+        </w:numPr>
+      </w:pPr>
+      <w:proofErr w:type="spellStart"/>
+      <w:r>
+        <w:t>Microsoft.IdentityModel.Tokens</w:t>
+      </w:r>
+      <w:proofErr w:type="spellEnd"/>
+    </w:p>
+    <w:p>
+      <w:pPr>
+        <w:pStyle w:val="Paragraphedeliste"/>
+        <w:numPr>
+          <w:ilvl w:val="0"/>
+          <w:numId w:val="1"/>
+        </w:numPr>
+      </w:pPr>
+      <w:proofErr w:type="spellStart"/>
+      <w:r>
+        <w:t>System.IdentityModel.Tokens.Jwt</w:t>
+      </w:r>
+      <w:proofErr w:type="spellEnd"/>
+    </w:p>
+    <w:p/>
+    <w:p/>
+    <w:p/>
+    <w:p/>
+    <w:p/>
+    <w:p/>
+    <w:p/>
+    <w:p>
+      <w:proofErr w:type="spellStart"/>
+      <w:r>
+        <w:rPr>
+          <w:u w:val="single"/>
+        </w:rPr>
+        <w:lastRenderedPageBreak/>
+        <w:t>Autentification</w:t>
+      </w:r>
+      <w:proofErr w:type="spellEnd"/>
+      <w:r>
+        <w:rPr>
+          <w:u w:val="single"/>
+        </w:rPr>
+        <w:t xml:space="preserve"> par logiciel</w:t>
+      </w:r>
+      <w:r>
+        <w:t> :</w:t>
+      </w:r>
+    </w:p>
+    <w:p>
+      <w:r>
+        <w:rPr>
+          <w:u w:val="single"/>
+        </w:rPr>
+        <w:t>Module à ajouter</w:t>
+      </w:r>
+      <w:r>
+        <w:t> :</w:t>
+      </w:r>
+    </w:p>
+    <w:p/>
+    <w:p>
+      <w:pPr>
+        <w:pStyle w:val="Paragraphedeliste"/>
+        <w:numPr>
+          <w:ilvl w:val="0"/>
+          <w:numId w:val="1"/>
+        </w:numPr>
+      </w:pPr>
+      <w:proofErr w:type="spellStart"/>
+      <w:r>
+        <w:t>Microsoft.AspNetCore.Authentication.JwtBearer</w:t>
+      </w:r>
+      <w:proofErr w:type="spellEnd"/>
+    </w:p>
+    <w:p/>
+    <w:p>
+      <w:pPr>
+        <w:rPr>
+          <w:u w:val="single"/>
+        </w:rPr>
+      </w:pPr>
+      <w:r>
+        <w:rPr>
+          <w:u w:val="single"/>
+        </w:rPr>
+        <w:t xml:space="preserve">Dans </w:t>
+      </w:r>
+      <w:proofErr w:type="spellStart"/>
+      <w:r>
+        <w:rPr>
+          <w:u w:val="single"/>
+        </w:rPr>
+        <w:t>startup.cs</w:t>
+      </w:r>
+      <w:proofErr w:type="spellEnd"/>
+    </w:p>
+    <w:p>
+      <w:pPr>
+        <w:rPr>
+          <w:u w:val="single"/>
+        </w:rPr>
+      </w:pPr>
+    </w:p>
+    <w:p>
+      <w:pPr>
+        <w:pStyle w:val="Paragraphedeliste"/>
+        <w:numPr>
+          <w:ilvl w:val="0"/>
+          <w:numId w:val="1"/>
+        </w:numPr>
+      </w:pPr>
+      <w:r>
+        <w:t>Configurer le service</w:t>
+      </w:r>
+    </w:p>
+    <w:p>
+      <w:pPr>
+        <w:pStyle w:val="Paragraphedeliste"/>
+        <w:numPr>
+          <w:ilvl w:val="0"/>
+          <w:numId w:val="1"/>
+        </w:numPr>
+        <w:shd w:val="clear" w:color="auto" w:fill="1E1E1E"/>
+        <w:spacing w:line="135" w:lineRule="atLeast"/>
+        <w:rPr>
+          <w:rFonts w:ascii="Consolas" w:eastAsia="Times New Roman" w:hAnsi="Consolas" w:cs="Times New Roman"/>
+          <w:color w:val="D4D4D4"/>
+          <w:sz w:val="10"/>
+          <w:szCs w:val="10"/>
+          <w:lang w:val="en-US" w:eastAsia="fr-FR"/>
+        </w:rPr>
+      </w:pPr>
+      <w:r>
+        <w:rPr>
+          <w:rFonts w:ascii="Consolas" w:eastAsia="Times New Roman" w:hAnsi="Consolas" w:cs="Times New Roman"/>
+          <w:color w:val="9CDCFE"/>
+          <w:sz w:val="10"/>
+          <w:szCs w:val="10"/>
+          <w:lang w:val="en-US" w:eastAsia="fr-FR"/>
+        </w:rPr>
+        <w:t>services</w:t>
+      </w:r>
+      <w:r>
+        <w:rPr>
+          <w:rFonts w:ascii="Consolas" w:eastAsia="Times New Roman" w:hAnsi="Consolas" w:cs="Times New Roman"/>
+          <w:color w:val="D4D4D4"/>
+          <w:sz w:val="10"/>
+          <w:szCs w:val="10"/>
+          <w:lang w:val="en-US" w:eastAsia="fr-FR"/>
+        </w:rPr>
+        <w:t>.</w:t>
+      </w:r>
+      <w:r>
+        <w:rPr>
+          <w:rFonts w:ascii="Consolas" w:eastAsia="Times New Roman" w:hAnsi="Consolas" w:cs="Times New Roman"/>
+          <w:color w:val="DCDCAA"/>
+          <w:sz w:val="10"/>
+          <w:szCs w:val="10"/>
+          <w:lang w:val="en-US" w:eastAsia="fr-FR"/>
+        </w:rPr>
+        <w:t>AddAuthentication</w:t>
+      </w:r>
+      <w:r>
+        <w:rPr>
+          <w:rFonts w:ascii="Consolas" w:eastAsia="Times New Roman" w:hAnsi="Consolas" w:cs="Times New Roman"/>
+          <w:color w:val="D4D4D4"/>
+          <w:sz w:val="10"/>
+          <w:szCs w:val="10"/>
+          <w:lang w:val="en-US" w:eastAsia="fr-FR"/>
+        </w:rPr>
+        <w:t>(</w:t>
+      </w:r>
+      <w:r>
+        <w:rPr>
+          <w:rFonts w:ascii="Consolas" w:eastAsia="Times New Roman" w:hAnsi="Consolas" w:cs="Times New Roman"/>
+          <w:color w:val="9CDCFE"/>
+          <w:sz w:val="10"/>
+          <w:szCs w:val="10"/>
+          <w:lang w:val="en-US" w:eastAsia="fr-FR"/>
+        </w:rPr>
+        <w:t>JwtBearerDefaults</w:t>
+      </w:r>
+      <w:r>
+        <w:rPr>
+          <w:rFonts w:ascii="Consolas" w:eastAsia="Times New Roman" w:hAnsi="Consolas" w:cs="Times New Roman"/>
+          <w:color w:val="D4D4D4"/>
+          <w:sz w:val="10"/>
+          <w:szCs w:val="10"/>
+          <w:lang w:val="en-US" w:eastAsia="fr-FR"/>
+        </w:rPr>
+        <w:t>.</w:t>
+      </w:r>
+      <w:r>
+        <w:rPr>
+          <w:rFonts w:ascii="Consolas" w:eastAsia="Times New Roman" w:hAnsi="Consolas" w:cs="Times New Roman"/>
+          <w:color w:val="9CDCFE"/>
+          <w:sz w:val="10"/>
+          <w:szCs w:val="10"/>
+          <w:lang w:val="en-US" w:eastAsia="fr-FR"/>
+        </w:rPr>
+        <w:t>AuthenticationScheme</w:t>
+      </w:r>
+      <w:r>
+        <w:rPr>
+          <w:rFonts w:ascii="Consolas" w:eastAsia="Times New Roman" w:hAnsi="Consolas" w:cs="Times New Roman"/>
+          <w:color w:val="D4D4D4"/>
+          <w:sz w:val="10"/>
+          <w:szCs w:val="10"/>
+          <w:lang w:val="en-US" w:eastAsia="fr-FR"/>
+        </w:rPr>
+        <w:t>).</w:t>
+      </w:r>
+      <w:r>
+        <w:rPr>
+          <w:rFonts w:ascii="Consolas" w:eastAsia="Times New Roman" w:hAnsi="Consolas" w:cs="Times New Roman"/>
+          <w:color w:val="DCDCAA"/>
+          <w:sz w:val="10"/>
+          <w:szCs w:val="10"/>
+          <w:lang w:val="en-US" w:eastAsia="fr-FR"/>
+        </w:rPr>
+        <w:t>AddJwtBearer</w:t>
+      </w:r>
+      <w:r>
+        <w:rPr>
+          <w:rFonts w:ascii="Consolas" w:eastAsia="Times New Roman" w:hAnsi="Consolas" w:cs="Times New Roman"/>
+          <w:color w:val="D4D4D4"/>
+          <w:sz w:val="10"/>
+          <w:szCs w:val="10"/>
+          <w:lang w:val="en-US" w:eastAsia="fr-FR"/>
+        </w:rPr>
+        <w:t>(</w:t>
+      </w:r>
+      <w:r>
+        <w:rPr>
+          <w:rFonts w:ascii="Consolas" w:eastAsia="Times New Roman" w:hAnsi="Consolas" w:cs="Times New Roman"/>
+          <w:color w:val="9CDCFE"/>
+          <w:sz w:val="10"/>
+          <w:szCs w:val="10"/>
+          <w:lang w:val="en-US" w:eastAsia="fr-FR"/>
+        </w:rPr>
+        <w:t>options</w:t>
+      </w:r>
+      <w:r>
+        <w:rPr>
+          <w:rFonts w:ascii="Consolas" w:eastAsia="Times New Roman" w:hAnsi="Consolas" w:cs="Times New Roman"/>
+          <w:color w:val="D4D4D4"/>
+          <w:sz w:val="10"/>
+          <w:szCs w:val="10"/>
+          <w:lang w:val="en-US" w:eastAsia="fr-FR"/>
+        </w:rPr>
+        <w:t>=&gt;{</w:t>
+      </w:r>
+    </w:p>
+    <w:p>
+      <w:pPr>
+        <w:pStyle w:val="Paragraphedeliste"/>
+        <w:numPr>
+          <w:ilvl w:val="0"/>
+          <w:numId w:val="1"/>
+        </w:numPr>
+        <w:shd w:val="clear" w:color="auto" w:fill="1E1E1E"/>
+        <w:spacing w:line="135" w:lineRule="atLeast"/>
+        <w:rPr>
+          <w:rFonts w:ascii="Consolas" w:eastAsia="Times New Roman" w:hAnsi="Consolas" w:cs="Times New Roman"/>
+          <w:color w:val="D4D4D4"/>
+          <w:sz w:val="10"/>
+          <w:szCs w:val="10"/>
+          <w:lang w:eastAsia="fr-FR"/>
+        </w:rPr>
+      </w:pPr>
+      <w:r>
+        <w:rPr>
+          <w:rFonts w:ascii="Consolas" w:eastAsia="Times New Roman" w:hAnsi="Consolas" w:cs="Times New Roman"/>
+          <w:color w:val="D4D4D4"/>
+          <w:sz w:val="10"/>
+          <w:szCs w:val="10"/>
+          <w:lang w:val="en-US" w:eastAsia="fr-FR"/>
+        </w:rPr>
+        <w:t>                </w:t>
+      </w:r>
+      <w:r>
+        <w:rPr>
+          <w:rFonts w:ascii="Consolas" w:eastAsia="Times New Roman" w:hAnsi="Consolas" w:cs="Times New Roman"/>
+          <w:color w:val="9CDCFE"/>
+          <w:sz w:val="10"/>
+          <w:szCs w:val="10"/>
+          <w:lang w:eastAsia="fr-FR"/>
+        </w:rPr>
+        <w:t>options</w:t>
+      </w:r>
+      <w:r>
+        <w:rPr>
+          <w:rFonts w:ascii="Consolas" w:eastAsia="Times New Roman" w:hAnsi="Consolas" w:cs="Times New Roman"/>
+          <w:color w:val="D4D4D4"/>
+          <w:sz w:val="10"/>
+          <w:szCs w:val="10"/>
+          <w:lang w:eastAsia="fr-FR"/>
+        </w:rPr>
+        <w:t>.</w:t>
+      </w:r>
+      <w:r>
+        <w:rPr>
+          <w:rFonts w:ascii="Consolas" w:eastAsia="Times New Roman" w:hAnsi="Consolas" w:cs="Times New Roman"/>
+          <w:color w:val="9CDCFE"/>
+          <w:sz w:val="10"/>
+          <w:szCs w:val="10"/>
+          <w:lang w:eastAsia="fr-FR"/>
+        </w:rPr>
+        <w:t>TokenValidationParameters</w:t>
+      </w:r>
+      <w:r>
+        <w:rPr>
+          <w:rFonts w:ascii="Consolas" w:eastAsia="Times New Roman" w:hAnsi="Consolas" w:cs="Times New Roman"/>
+          <w:color w:val="D4D4D4"/>
+          <w:sz w:val="10"/>
+          <w:szCs w:val="10"/>
+          <w:lang w:eastAsia="fr-FR"/>
+        </w:rPr>
+        <w:t> = </w:t>
+      </w:r>
+      <w:r>
+        <w:rPr>
+          <w:rFonts w:ascii="Consolas" w:eastAsia="Times New Roman" w:hAnsi="Consolas" w:cs="Times New Roman"/>
+          <w:color w:val="569CD6"/>
+          <w:sz w:val="10"/>
+          <w:szCs w:val="10"/>
+          <w:lang w:eastAsia="fr-FR"/>
+        </w:rPr>
+        <w:t>new</w:t>
+      </w:r>
+      <w:r>
+        <w:rPr>
+          <w:rFonts w:ascii="Consolas" w:eastAsia="Times New Roman" w:hAnsi="Consolas" w:cs="Times New Roman"/>
+          <w:color w:val="D4D4D4"/>
+          <w:sz w:val="10"/>
+          <w:szCs w:val="10"/>
+          <w:lang w:eastAsia="fr-FR"/>
+        </w:rPr>
+        <w:t> </w:t>
+      </w:r>
+      <w:r>
+        <w:rPr>
+          <w:rFonts w:ascii="Consolas" w:eastAsia="Times New Roman" w:hAnsi="Consolas" w:cs="Times New Roman"/>
+          <w:color w:val="4EC9B0"/>
+          <w:sz w:val="10"/>
+          <w:szCs w:val="10"/>
+          <w:lang w:eastAsia="fr-FR"/>
+        </w:rPr>
+        <w:t>TokenValidationParameters</w:t>
+      </w:r>
+    </w:p>
+    <w:p>
+      <w:pPr>
+        <w:pStyle w:val="Paragraphedeliste"/>
+        <w:numPr>
+          <w:ilvl w:val="0"/>
+          <w:numId w:val="1"/>
+        </w:numPr>
+        <w:shd w:val="clear" w:color="auto" w:fill="1E1E1E"/>
+        <w:spacing w:line="135" w:lineRule="atLeast"/>
+        <w:rPr>
+          <w:rFonts w:ascii="Consolas" w:eastAsia="Times New Roman" w:hAnsi="Consolas" w:cs="Times New Roman"/>
+          <w:color w:val="D4D4D4"/>
+          <w:sz w:val="10"/>
+          <w:szCs w:val="10"/>
+          <w:lang w:eastAsia="fr-FR"/>
+        </w:rPr>
+      </w:pPr>
+      <w:r>
+        <w:rPr>
+          <w:rFonts w:ascii="Consolas" w:eastAsia="Times New Roman" w:hAnsi="Consolas" w:cs="Times New Roman"/>
+          <w:color w:val="D4D4D4"/>
+          <w:sz w:val="10"/>
+          <w:szCs w:val="10"/>
+          <w:lang w:eastAsia="fr-FR"/>
+        </w:rPr>
+        <w:t>                {</w:t>
+      </w:r>
+    </w:p>
+    <w:p>
+      <w:pPr>
+        <w:pStyle w:val="Paragraphedeliste"/>
+        <w:numPr>
+          <w:ilvl w:val="0"/>
+          <w:numId w:val="1"/>
+        </w:numPr>
+        <w:shd w:val="clear" w:color="auto" w:fill="1E1E1E"/>
+        <w:spacing w:line="135" w:lineRule="atLeast"/>
+        <w:rPr>
+          <w:rFonts w:ascii="Consolas" w:eastAsia="Times New Roman" w:hAnsi="Consolas" w:cs="Times New Roman"/>
+          <w:color w:val="D4D4D4"/>
+          <w:sz w:val="10"/>
+          <w:szCs w:val="10"/>
+          <w:lang w:eastAsia="fr-FR"/>
+        </w:rPr>
+      </w:pPr>
+      <w:r>
+        <w:rPr>
+          <w:rFonts w:ascii="Consolas" w:eastAsia="Times New Roman" w:hAnsi="Consolas" w:cs="Times New Roman"/>
+          <w:color w:val="D4D4D4"/>
+          <w:sz w:val="10"/>
+          <w:szCs w:val="10"/>
+          <w:lang w:eastAsia="fr-FR"/>
+        </w:rPr>
+        <w:t>                    </w:t>
+      </w:r>
+      <w:proofErr w:type="spellStart"/>
+      <w:r>
+        <w:rPr>
+          <w:rFonts w:ascii="Consolas" w:eastAsia="Times New Roman" w:hAnsi="Consolas" w:cs="Times New Roman"/>
+          <w:color w:val="9CDCFE"/>
+          <w:sz w:val="10"/>
+          <w:szCs w:val="10"/>
+          <w:lang w:eastAsia="fr-FR"/>
+        </w:rPr>
+        <w:t>ValidateIssuerSigningKey</w:t>
+      </w:r>
+      <w:proofErr w:type="spellEnd"/>
+      <w:r>
+        <w:rPr>
+          <w:rFonts w:ascii="Consolas" w:eastAsia="Times New Roman" w:hAnsi="Consolas" w:cs="Times New Roman"/>
+          <w:color w:val="D4D4D4"/>
+          <w:sz w:val="10"/>
+          <w:szCs w:val="10"/>
+          <w:lang w:eastAsia="fr-FR"/>
+        </w:rPr>
+        <w:t> = </w:t>
+      </w:r>
+      <w:proofErr w:type="spellStart"/>
+      <w:r>
+        <w:rPr>
+          <w:rFonts w:ascii="Consolas" w:eastAsia="Times New Roman" w:hAnsi="Consolas" w:cs="Times New Roman"/>
+          <w:color w:val="569CD6"/>
+          <w:sz w:val="10"/>
+          <w:szCs w:val="10"/>
+          <w:lang w:eastAsia="fr-FR"/>
+        </w:rPr>
+        <w:t>true</w:t>
+      </w:r>
+      <w:proofErr w:type="spellEnd"/>
+      <w:r>
+        <w:rPr>
+          <w:rFonts w:ascii="Consolas" w:eastAsia="Times New Roman" w:hAnsi="Consolas" w:cs="Times New Roman"/>
+          <w:color w:val="D4D4D4"/>
+          <w:sz w:val="10"/>
+          <w:szCs w:val="10"/>
+          <w:lang w:eastAsia="fr-FR"/>
+        </w:rPr>
+        <w:t>,</w:t>
+      </w:r>
+    </w:p>
+    <w:p>
+      <w:pPr>
+        <w:pStyle w:val="Paragraphedeliste"/>
+        <w:numPr>
+          <w:ilvl w:val="0"/>
+          <w:numId w:val="1"/>
+        </w:numPr>
+        <w:shd w:val="clear" w:color="auto" w:fill="1E1E1E"/>
+        <w:spacing w:line="135" w:lineRule="atLeast"/>
+        <w:rPr>
+          <w:rFonts w:ascii="Consolas" w:eastAsia="Times New Roman" w:hAnsi="Consolas" w:cs="Times New Roman"/>
+          <w:color w:val="D4D4D4"/>
+          <w:sz w:val="10"/>
+          <w:szCs w:val="10"/>
+          <w:lang w:val="en-US" w:eastAsia="fr-FR"/>
+        </w:rPr>
+      </w:pPr>
+      <w:r>
+        <w:rPr>
+          <w:rFonts w:ascii="Consolas" w:eastAsia="Times New Roman" w:hAnsi="Consolas" w:cs="Times New Roman"/>
+          <w:color w:val="D4D4D4"/>
+          <w:sz w:val="10"/>
+          <w:szCs w:val="10"/>
+          <w:lang w:val="en-US" w:eastAsia="fr-FR"/>
+        </w:rPr>
+        <w:t>                    </w:t>
+      </w:r>
+      <w:r>
+        <w:rPr>
+          <w:rFonts w:ascii="Consolas" w:eastAsia="Times New Roman" w:hAnsi="Consolas" w:cs="Times New Roman"/>
+          <w:color w:val="9CDCFE"/>
+          <w:sz w:val="10"/>
+          <w:szCs w:val="10"/>
+          <w:lang w:val="en-US" w:eastAsia="fr-FR"/>
+        </w:rPr>
+        <w:t>IssuerSigningKey</w:t>
+      </w:r>
+      <w:r>
+        <w:rPr>
+          <w:rFonts w:ascii="Consolas" w:eastAsia="Times New Roman" w:hAnsi="Consolas" w:cs="Times New Roman"/>
+          <w:color w:val="D4D4D4"/>
+          <w:sz w:val="10"/>
+          <w:szCs w:val="10"/>
+          <w:lang w:val="en-US" w:eastAsia="fr-FR"/>
+        </w:rPr>
+        <w:t> = </w:t>
+      </w:r>
+      <w:r>
+        <w:rPr>
+          <w:rFonts w:ascii="Consolas" w:eastAsia="Times New Roman" w:hAnsi="Consolas" w:cs="Times New Roman"/>
+          <w:color w:val="569CD6"/>
+          <w:sz w:val="10"/>
+          <w:szCs w:val="10"/>
+          <w:lang w:val="en-US" w:eastAsia="fr-FR"/>
+        </w:rPr>
+        <w:t>new</w:t>
+      </w:r>
+      <w:r>
+        <w:rPr>
+          <w:rFonts w:ascii="Consolas" w:eastAsia="Times New Roman" w:hAnsi="Consolas" w:cs="Times New Roman"/>
+          <w:color w:val="D4D4D4"/>
+          <w:sz w:val="10"/>
+          <w:szCs w:val="10"/>
+          <w:lang w:val="en-US" w:eastAsia="fr-FR"/>
+        </w:rPr>
+        <w:t> </w:t>
+      </w:r>
+      <w:r>
+        <w:rPr>
+          <w:rFonts w:ascii="Consolas" w:eastAsia="Times New Roman" w:hAnsi="Consolas" w:cs="Times New Roman"/>
+          <w:color w:val="4EC9B0"/>
+          <w:sz w:val="10"/>
+          <w:szCs w:val="10"/>
+          <w:lang w:val="en-US" w:eastAsia="fr-FR"/>
+        </w:rPr>
+        <w:t>SymmetricSecurityKey</w:t>
+      </w:r>
+      <w:r>
+        <w:rPr>
+          <w:rFonts w:ascii="Consolas" w:eastAsia="Times New Roman" w:hAnsi="Consolas" w:cs="Times New Roman"/>
+          <w:color w:val="D4D4D4"/>
+          <w:sz w:val="10"/>
+          <w:szCs w:val="10"/>
+          <w:lang w:val="en-US" w:eastAsia="fr-FR"/>
+        </w:rPr>
+        <w:t>(</w:t>
+      </w:r>
+      <w:r>
+        <w:rPr>
+          <w:rFonts w:ascii="Consolas" w:eastAsia="Times New Roman" w:hAnsi="Consolas" w:cs="Times New Roman"/>
+          <w:color w:val="9CDCFE"/>
+          <w:sz w:val="10"/>
+          <w:szCs w:val="10"/>
+          <w:lang w:val="en-US" w:eastAsia="fr-FR"/>
+        </w:rPr>
+        <w:t>Encoding</w:t>
+      </w:r>
+      <w:r>
+        <w:rPr>
+          <w:rFonts w:ascii="Consolas" w:eastAsia="Times New Roman" w:hAnsi="Consolas" w:cs="Times New Roman"/>
+          <w:color w:val="D4D4D4"/>
+          <w:sz w:val="10"/>
+          <w:szCs w:val="10"/>
+          <w:lang w:val="en-US" w:eastAsia="fr-FR"/>
+        </w:rPr>
+        <w:t>.</w:t>
+      </w:r>
+      <w:r>
+        <w:rPr>
+          <w:rFonts w:ascii="Consolas" w:eastAsia="Times New Roman" w:hAnsi="Consolas" w:cs="Times New Roman"/>
+          <w:color w:val="9CDCFE"/>
+          <w:sz w:val="10"/>
+          <w:szCs w:val="10"/>
+          <w:lang w:val="en-US" w:eastAsia="fr-FR"/>
+        </w:rPr>
+        <w:t>ASCII</w:t>
+      </w:r>
+      <w:r>
+        <w:rPr>
+          <w:rFonts w:ascii="Consolas" w:eastAsia="Times New Roman" w:hAnsi="Consolas" w:cs="Times New Roman"/>
+          <w:color w:val="D4D4D4"/>
+          <w:sz w:val="10"/>
+          <w:szCs w:val="10"/>
+          <w:lang w:val="en-US" w:eastAsia="fr-FR"/>
+        </w:rPr>
+        <w:t>.</w:t>
+      </w:r>
+      <w:r>
+        <w:rPr>
+          <w:rFonts w:ascii="Consolas" w:eastAsia="Times New Roman" w:hAnsi="Consolas" w:cs="Times New Roman"/>
+          <w:color w:val="DCDCAA"/>
+          <w:sz w:val="10"/>
+          <w:szCs w:val="10"/>
+          <w:lang w:val="en-US" w:eastAsia="fr-FR"/>
+        </w:rPr>
+        <w:t>GetBytes</w:t>
+      </w:r>
+      <w:r>
+        <w:rPr>
+          <w:rFonts w:ascii="Consolas" w:eastAsia="Times New Roman" w:hAnsi="Consolas" w:cs="Times New Roman"/>
+          <w:color w:val="D4D4D4"/>
+          <w:sz w:val="10"/>
+          <w:szCs w:val="10"/>
+          <w:lang w:val="en-US" w:eastAsia="fr-FR"/>
+        </w:rPr>
+        <w:t>(</w:t>
+      </w:r>
+      <w:r>
+        <w:rPr>
+          <w:rFonts w:ascii="Consolas" w:eastAsia="Times New Roman" w:hAnsi="Consolas" w:cs="Times New Roman"/>
+          <w:color w:val="9CDCFE"/>
+          <w:sz w:val="10"/>
+          <w:szCs w:val="10"/>
+          <w:lang w:val="en-US" w:eastAsia="fr-FR"/>
+        </w:rPr>
+        <w:t>Configuration</w:t>
+      </w:r>
+    </w:p>
+    <w:p>
+      <w:pPr>
+        <w:pStyle w:val="Paragraphedeliste"/>
+        <w:numPr>
+          <w:ilvl w:val="0"/>
+          <w:numId w:val="1"/>
+        </w:numPr>
+        <w:shd w:val="clear" w:color="auto" w:fill="1E1E1E"/>
+        <w:spacing w:line="135" w:lineRule="atLeast"/>
+        <w:rPr>
+          <w:rFonts w:ascii="Consolas" w:eastAsia="Times New Roman" w:hAnsi="Consolas" w:cs="Times New Roman"/>
+          <w:color w:val="D4D4D4"/>
+          <w:sz w:val="10"/>
+          <w:szCs w:val="10"/>
+          <w:lang w:eastAsia="fr-FR"/>
+        </w:rPr>
+      </w:pPr>
+      <w:r>
+        <w:rPr>
+          <w:rFonts w:ascii="Consolas" w:eastAsia="Times New Roman" w:hAnsi="Consolas" w:cs="Times New Roman"/>
+          <w:color w:val="D4D4D4"/>
+          <w:sz w:val="10"/>
+          <w:szCs w:val="10"/>
+          <w:lang w:val="en-US" w:eastAsia="fr-FR"/>
+        </w:rPr>
+        <w:t>                    </w:t>
+      </w:r>
+      <w:r>
+        <w:rPr>
+          <w:rFonts w:ascii="Consolas" w:eastAsia="Times New Roman" w:hAnsi="Consolas" w:cs="Times New Roman"/>
+          <w:color w:val="D4D4D4"/>
+          <w:sz w:val="10"/>
+          <w:szCs w:val="10"/>
+          <w:lang w:eastAsia="fr-FR"/>
+        </w:rPr>
+        <w:t>.</w:t>
+      </w:r>
+      <w:proofErr w:type="spellStart"/>
+      <w:proofErr w:type="gramStart"/>
+      <w:r>
+        <w:rPr>
+          <w:rFonts w:ascii="Consolas" w:eastAsia="Times New Roman" w:hAnsi="Consolas" w:cs="Times New Roman"/>
+          <w:color w:val="DCDCAA"/>
+          <w:sz w:val="10"/>
+          <w:szCs w:val="10"/>
+          <w:lang w:eastAsia="fr-FR"/>
+        </w:rPr>
+        <w:t>GetSection</w:t>
+      </w:r>
+      <w:proofErr w:type="spellEnd"/>
+      <w:r>
+        <w:rPr>
+          <w:rFonts w:ascii="Consolas" w:eastAsia="Times New Roman" w:hAnsi="Consolas" w:cs="Times New Roman"/>
+          <w:color w:val="D4D4D4"/>
+          <w:sz w:val="10"/>
+          <w:szCs w:val="10"/>
+          <w:lang w:eastAsia="fr-FR"/>
+        </w:rPr>
+        <w:t>(</w:t>
+      </w:r>
+      <w:proofErr w:type="gramEnd"/>
+      <w:r>
+        <w:rPr>
+          <w:rFonts w:ascii="Consolas" w:eastAsia="Times New Roman" w:hAnsi="Consolas" w:cs="Times New Roman"/>
+          <w:color w:val="CE9178"/>
+          <w:sz w:val="10"/>
+          <w:szCs w:val="10"/>
+          <w:lang w:eastAsia="fr-FR"/>
+        </w:rPr>
+        <w:t>"</w:t>
+      </w:r>
+      <w:proofErr w:type="spellStart"/>
+      <w:r>
+        <w:rPr>
+          <w:rFonts w:ascii="Consolas" w:eastAsia="Times New Roman" w:hAnsi="Consolas" w:cs="Times New Roman"/>
+          <w:color w:val="CE9178"/>
+          <w:sz w:val="10"/>
+          <w:szCs w:val="10"/>
+          <w:lang w:eastAsia="fr-FR"/>
+        </w:rPr>
+        <w:t>AppSettings:Token</w:t>
+      </w:r>
+      <w:proofErr w:type="spellEnd"/>
+      <w:r>
+        <w:rPr>
+          <w:rFonts w:ascii="Consolas" w:eastAsia="Times New Roman" w:hAnsi="Consolas" w:cs="Times New Roman"/>
+          <w:color w:val="CE9178"/>
+          <w:sz w:val="10"/>
+          <w:szCs w:val="10"/>
+          <w:lang w:eastAsia="fr-FR"/>
+        </w:rPr>
+        <w:t>"</w:t>
+      </w:r>
+      <w:r>
+        <w:rPr>
+          <w:rFonts w:ascii="Consolas" w:eastAsia="Times New Roman" w:hAnsi="Consolas" w:cs="Times New Roman"/>
+          <w:color w:val="D4D4D4"/>
+          <w:sz w:val="10"/>
+          <w:szCs w:val="10"/>
+          <w:lang w:eastAsia="fr-FR"/>
+        </w:rPr>
+        <w:t>).</w:t>
+      </w:r>
+      <w:r>
+        <w:rPr>
+          <w:rFonts w:ascii="Consolas" w:eastAsia="Times New Roman" w:hAnsi="Consolas" w:cs="Times New Roman"/>
+          <w:color w:val="9CDCFE"/>
+          <w:sz w:val="10"/>
+          <w:szCs w:val="10"/>
+          <w:lang w:eastAsia="fr-FR"/>
+        </w:rPr>
+        <w:t>Value</w:t>
+      </w:r>
+      <w:r>
+        <w:rPr>
+          <w:rFonts w:ascii="Consolas" w:eastAsia="Times New Roman" w:hAnsi="Consolas" w:cs="Times New Roman"/>
+          <w:color w:val="D4D4D4"/>
+          <w:sz w:val="10"/>
+          <w:szCs w:val="10"/>
+          <w:lang w:eastAsia="fr-FR"/>
+        </w:rPr>
+        <w:t>)),</w:t>
+      </w:r>
+    </w:p>
+    <w:p>
+      <w:pPr>
+        <w:pStyle w:val="Paragraphedeliste"/>
+        <w:numPr>
+          <w:ilvl w:val="0"/>
+          <w:numId w:val="1"/>
+        </w:numPr>
+        <w:shd w:val="clear" w:color="auto" w:fill="1E1E1E"/>
+        <w:spacing w:line="135" w:lineRule="atLeast"/>
+        <w:rPr>
+          <w:rFonts w:ascii="Consolas" w:eastAsia="Times New Roman" w:hAnsi="Consolas" w:cs="Times New Roman"/>
+          <w:color w:val="D4D4D4"/>
+          <w:sz w:val="10"/>
+          <w:szCs w:val="10"/>
+          <w:lang w:eastAsia="fr-FR"/>
+        </w:rPr>
+      </w:pPr>
+      <w:r>
+        <w:rPr>
+          <w:rFonts w:ascii="Consolas" w:eastAsia="Times New Roman" w:hAnsi="Consolas" w:cs="Times New Roman"/>
+          <w:color w:val="D4D4D4"/>
+          <w:sz w:val="10"/>
+          <w:szCs w:val="10"/>
+          <w:lang w:eastAsia="fr-FR"/>
+        </w:rPr>
+        <w:t>                    </w:t>
+      </w:r>
+      <w:proofErr w:type="spellStart"/>
+      <w:r>
+        <w:rPr>
+          <w:rFonts w:ascii="Consolas" w:eastAsia="Times New Roman" w:hAnsi="Consolas" w:cs="Times New Roman"/>
+          <w:color w:val="9CDCFE"/>
+          <w:sz w:val="10"/>
+          <w:szCs w:val="10"/>
+          <w:lang w:eastAsia="fr-FR"/>
+        </w:rPr>
+        <w:t>ValidateIssuer</w:t>
+      </w:r>
+      <w:proofErr w:type="spellEnd"/>
+      <w:r>
+        <w:rPr>
+          <w:rFonts w:ascii="Consolas" w:eastAsia="Times New Roman" w:hAnsi="Consolas" w:cs="Times New Roman"/>
+          <w:color w:val="D4D4D4"/>
+          <w:sz w:val="10"/>
+          <w:szCs w:val="10"/>
+          <w:lang w:eastAsia="fr-FR"/>
+        </w:rPr>
+        <w:t> = </w:t>
+      </w:r>
+      <w:r>
+        <w:rPr>
+          <w:rFonts w:ascii="Consolas" w:eastAsia="Times New Roman" w:hAnsi="Consolas" w:cs="Times New Roman"/>
+          <w:color w:val="569CD6"/>
+          <w:sz w:val="10"/>
+          <w:szCs w:val="10"/>
+          <w:lang w:eastAsia="fr-FR"/>
+        </w:rPr>
+        <w:t>false</w:t>
+      </w:r>
+      <w:r>
+        <w:rPr>
+          <w:rFonts w:ascii="Consolas" w:eastAsia="Times New Roman" w:hAnsi="Consolas" w:cs="Times New Roman"/>
+          <w:color w:val="D4D4D4"/>
+          <w:sz w:val="10"/>
+          <w:szCs w:val="10"/>
+          <w:lang w:eastAsia="fr-FR"/>
+        </w:rPr>
+        <w:t>,</w:t>
+      </w:r>
+    </w:p>
+    <w:p>
+      <w:pPr>
+        <w:pStyle w:val="Paragraphedeliste"/>
+        <w:numPr>
+          <w:ilvl w:val="0"/>
+          <w:numId w:val="1"/>
+        </w:numPr>
+        <w:shd w:val="clear" w:color="auto" w:fill="1E1E1E"/>
+        <w:spacing w:line="135" w:lineRule="atLeast"/>
+        <w:rPr>
+          <w:rFonts w:ascii="Consolas" w:eastAsia="Times New Roman" w:hAnsi="Consolas" w:cs="Times New Roman"/>
+          <w:color w:val="D4D4D4"/>
+          <w:sz w:val="10"/>
+          <w:szCs w:val="10"/>
+          <w:lang w:eastAsia="fr-FR"/>
+        </w:rPr>
+      </w:pPr>
+      <w:r>
+        <w:rPr>
+          <w:rFonts w:ascii="Consolas" w:eastAsia="Times New Roman" w:hAnsi="Consolas" w:cs="Times New Roman"/>
+          <w:color w:val="D4D4D4"/>
+          <w:sz w:val="10"/>
+          <w:szCs w:val="10"/>
+          <w:lang w:eastAsia="fr-FR"/>
+        </w:rPr>
+        <w:t>                    </w:t>
+      </w:r>
+      <w:proofErr w:type="spellStart"/>
+      <w:r>
+        <w:rPr>
+          <w:rFonts w:ascii="Consolas" w:eastAsia="Times New Roman" w:hAnsi="Consolas" w:cs="Times New Roman"/>
+          <w:color w:val="9CDCFE"/>
+          <w:sz w:val="10"/>
+          <w:szCs w:val="10"/>
+          <w:lang w:eastAsia="fr-FR"/>
+        </w:rPr>
+        <w:t>ValidateAudience</w:t>
+      </w:r>
+      <w:proofErr w:type="spellEnd"/>
+      <w:r>
+        <w:rPr>
+          <w:rFonts w:ascii="Consolas" w:eastAsia="Times New Roman" w:hAnsi="Consolas" w:cs="Times New Roman"/>
+          <w:color w:val="D4D4D4"/>
+          <w:sz w:val="10"/>
+          <w:szCs w:val="10"/>
+          <w:lang w:eastAsia="fr-FR"/>
+        </w:rPr>
+        <w:t> = </w:t>
+      </w:r>
+      <w:r>
+        <w:rPr>
+          <w:rFonts w:ascii="Consolas" w:eastAsia="Times New Roman" w:hAnsi="Consolas" w:cs="Times New Roman"/>
+          <w:color w:val="569CD6"/>
+          <w:sz w:val="10"/>
+          <w:szCs w:val="10"/>
+          <w:lang w:eastAsia="fr-FR"/>
+        </w:rPr>
+        <w:t>false</w:t>
+      </w:r>
+    </w:p>
+    <w:p>
+      <w:pPr>
+        <w:pStyle w:val="Paragraphedeliste"/>
+        <w:numPr>
+          <w:ilvl w:val="0"/>
+          <w:numId w:val="1"/>
+        </w:numPr>
+        <w:shd w:val="clear" w:color="auto" w:fill="1E1E1E"/>
+        <w:spacing w:line="135" w:lineRule="atLeast"/>
+        <w:rPr>
+          <w:rFonts w:ascii="Consolas" w:eastAsia="Times New Roman" w:hAnsi="Consolas" w:cs="Times New Roman"/>
+          <w:color w:val="D4D4D4"/>
+          <w:sz w:val="10"/>
+          <w:szCs w:val="10"/>
+          <w:lang w:eastAsia="fr-FR"/>
+        </w:rPr>
+      </w:pPr>
+      <w:r>
+        <w:rPr>
+          <w:rFonts w:ascii="Consolas" w:eastAsia="Times New Roman" w:hAnsi="Consolas" w:cs="Times New Roman"/>
+          <w:color w:val="D4D4D4"/>
+          <w:sz w:val="10"/>
+          <w:szCs w:val="10"/>
+          <w:lang w:eastAsia="fr-FR"/>
+        </w:rPr>
+        <w:t>                };</w:t>
+      </w:r>
+    </w:p>
+    <w:p>
+      <w:pPr>
+        <w:pStyle w:val="Paragraphedeliste"/>
+        <w:numPr>
+          <w:ilvl w:val="0"/>
+          <w:numId w:val="1"/>
+        </w:numPr>
+        <w:shd w:val="clear" w:color="auto" w:fill="1E1E1E"/>
+        <w:spacing w:line="135" w:lineRule="atLeast"/>
+        <w:rPr>
+          <w:rFonts w:ascii="Consolas" w:eastAsia="Times New Roman" w:hAnsi="Consolas" w:cs="Times New Roman"/>
+          <w:color w:val="D4D4D4"/>
+          <w:sz w:val="10"/>
+          <w:szCs w:val="10"/>
+          <w:lang w:eastAsia="fr-FR"/>
+        </w:rPr>
+      </w:pPr>
+      <w:r>
+        <w:rPr>
+          <w:rFonts w:ascii="Consolas" w:eastAsia="Times New Roman" w:hAnsi="Consolas" w:cs="Times New Roman"/>
+          <w:color w:val="D4D4D4"/>
+          <w:sz w:val="10"/>
+          <w:szCs w:val="10"/>
+          <w:lang w:eastAsia="fr-FR"/>
+        </w:rPr>
+        <w:t>            });</w:t>
+      </w:r>
+    </w:p>
+    <w:p/>
+    <w:p>
+      <w:pPr>
+        <w:pStyle w:val="Paragraphedeliste"/>
+        <w:numPr>
+          <w:ilvl w:val="0"/>
+          <w:numId w:val="1"/>
+        </w:numPr>
+      </w:pPr>
+      <w:r>
+        <w:t xml:space="preserve">Configurer </w:t>
+      </w:r>
+    </w:p>
+    <w:p>
+      <w:pPr>
+        <w:pStyle w:val="Paragraphedeliste"/>
+        <w:numPr>
+          <w:ilvl w:val="0"/>
+          <w:numId w:val="1"/>
+        </w:numPr>
+        <w:shd w:val="clear" w:color="auto" w:fill="1E1E1E"/>
+        <w:spacing w:line="135" w:lineRule="atLeast"/>
+        <w:rPr>
+          <w:rFonts w:ascii="Consolas" w:eastAsia="Times New Roman" w:hAnsi="Consolas" w:cs="Times New Roman"/>
+          <w:color w:val="D4D4D4"/>
+          <w:sz w:val="10"/>
+          <w:szCs w:val="10"/>
+          <w:lang w:eastAsia="fr-FR"/>
+        </w:rPr>
+      </w:pPr>
+      <w:proofErr w:type="spellStart"/>
+      <w:proofErr w:type="gramStart"/>
+      <w:r>
+        <w:rPr>
+          <w:rFonts w:ascii="Consolas" w:eastAsia="Times New Roman" w:hAnsi="Consolas" w:cs="Times New Roman"/>
+          <w:color w:val="9CDCFE"/>
+          <w:sz w:val="10"/>
+          <w:szCs w:val="10"/>
+          <w:lang w:eastAsia="fr-FR"/>
+        </w:rPr>
+        <w:t>app</w:t>
+      </w:r>
+      <w:r>
+        <w:rPr>
+          <w:rFonts w:ascii="Consolas" w:eastAsia="Times New Roman" w:hAnsi="Consolas" w:cs="Times New Roman"/>
+          <w:color w:val="D4D4D4"/>
+          <w:sz w:val="10"/>
+          <w:szCs w:val="10"/>
+          <w:lang w:eastAsia="fr-FR"/>
+        </w:rPr>
+        <w:t>.</w:t>
+      </w:r>
+      <w:r>
+        <w:rPr>
+          <w:rFonts w:ascii="Consolas" w:eastAsia="Times New Roman" w:hAnsi="Consolas" w:cs="Times New Roman"/>
+          <w:color w:val="DCDCAA"/>
+          <w:sz w:val="10"/>
+          <w:szCs w:val="10"/>
+          <w:lang w:eastAsia="fr-FR"/>
+        </w:rPr>
+        <w:t>UseRouting</w:t>
+      </w:r>
+      <w:proofErr w:type="spellEnd"/>
+      <w:r>
+        <w:rPr>
+          <w:rFonts w:ascii="Consolas" w:eastAsia="Times New Roman" w:hAnsi="Consolas" w:cs="Times New Roman"/>
+          <w:color w:val="D4D4D4"/>
+          <w:sz w:val="10"/>
+          <w:szCs w:val="10"/>
+          <w:lang w:eastAsia="fr-FR"/>
+        </w:rPr>
+        <w:t>(</w:t>
+      </w:r>
+      <w:proofErr w:type="gramEnd"/>
+      <w:r>
+        <w:rPr>
+          <w:rFonts w:ascii="Consolas" w:eastAsia="Times New Roman" w:hAnsi="Consolas" w:cs="Times New Roman"/>
+          <w:color w:val="D4D4D4"/>
+          <w:sz w:val="10"/>
+          <w:szCs w:val="10"/>
+          <w:lang w:eastAsia="fr-FR"/>
+        </w:rPr>
+        <w:t>);</w:t>
+      </w:r>
+    </w:p>
+    <w:p>
+      <w:pPr>
+        <w:pStyle w:val="Paragraphedeliste"/>
+        <w:numPr>
+          <w:ilvl w:val="0"/>
+          <w:numId w:val="1"/>
+        </w:numPr>
+        <w:shd w:val="clear" w:color="auto" w:fill="1E1E1E"/>
+        <w:spacing w:line="135" w:lineRule="atLeast"/>
+        <w:rPr>
+          <w:rFonts w:ascii="Consolas" w:eastAsia="Times New Roman" w:hAnsi="Consolas" w:cs="Times New Roman"/>
+          <w:color w:val="D4D4D4"/>
+          <w:sz w:val="10"/>
+          <w:szCs w:val="10"/>
+          <w:lang w:eastAsia="fr-FR"/>
+        </w:rPr>
+      </w:pPr>
+      <w:proofErr w:type="spellStart"/>
+      <w:proofErr w:type="gramStart"/>
+      <w:r>
+        <w:rPr>
+          <w:rFonts w:ascii="Consolas" w:eastAsia="Times New Roman" w:hAnsi="Consolas" w:cs="Times New Roman"/>
+          <w:color w:val="9CDCFE"/>
+          <w:sz w:val="10"/>
+          <w:szCs w:val="10"/>
+          <w:lang w:eastAsia="fr-FR"/>
+        </w:rPr>
+        <w:t>app</w:t>
+      </w:r>
+      <w:r>
+        <w:rPr>
+          <w:rFonts w:ascii="Consolas" w:eastAsia="Times New Roman" w:hAnsi="Consolas" w:cs="Times New Roman"/>
+          <w:color w:val="D4D4D4"/>
+          <w:sz w:val="10"/>
+          <w:szCs w:val="10"/>
+          <w:lang w:eastAsia="fr-FR"/>
+        </w:rPr>
+        <w:t>.</w:t>
+      </w:r>
+      <w:r>
+        <w:rPr>
+          <w:rFonts w:ascii="Consolas" w:eastAsia="Times New Roman" w:hAnsi="Consolas" w:cs="Times New Roman"/>
+          <w:color w:val="DCDCAA"/>
+          <w:sz w:val="10"/>
+          <w:szCs w:val="10"/>
+          <w:lang w:eastAsia="fr-FR"/>
+        </w:rPr>
+        <w:t>UseAuthentication</w:t>
+      </w:r>
+      <w:proofErr w:type="spellEnd"/>
+      <w:r>
+        <w:rPr>
+          <w:rFonts w:ascii="Consolas" w:eastAsia="Times New Roman" w:hAnsi="Consolas" w:cs="Times New Roman"/>
+          <w:color w:val="D4D4D4"/>
+          <w:sz w:val="10"/>
+          <w:szCs w:val="10"/>
+          <w:lang w:eastAsia="fr-FR"/>
+        </w:rPr>
+        <w:t>(</w:t>
+      </w:r>
+      <w:proofErr w:type="gramEnd"/>
+      <w:r>
+        <w:rPr>
+          <w:rFonts w:ascii="Consolas" w:eastAsia="Times New Roman" w:hAnsi="Consolas" w:cs="Times New Roman"/>
+          <w:color w:val="D4D4D4"/>
+          <w:sz w:val="10"/>
+          <w:szCs w:val="10"/>
+          <w:lang w:eastAsia="fr-FR"/>
+        </w:rPr>
+        <w:t>);</w:t>
+      </w:r>
+    </w:p>
+    <w:p>
+      <w:pPr>
+        <w:pStyle w:val="Paragraphedeliste"/>
+        <w:numPr>
+          <w:ilvl w:val="0"/>
+          <w:numId w:val="1"/>
+        </w:numPr>
+        <w:shd w:val="clear" w:color="auto" w:fill="1E1E1E"/>
+        <w:spacing w:line="135" w:lineRule="atLeast"/>
+        <w:rPr>
+          <w:rFonts w:ascii="Consolas" w:eastAsia="Times New Roman" w:hAnsi="Consolas" w:cs="Times New Roman"/>
+          <w:color w:val="D4D4D4"/>
+          <w:sz w:val="10"/>
+          <w:szCs w:val="10"/>
+          <w:lang w:eastAsia="fr-FR"/>
+        </w:rPr>
+      </w:pPr>
+      <w:proofErr w:type="spellStart"/>
+      <w:proofErr w:type="gramStart"/>
+      <w:r>
+        <w:rPr>
+          <w:rFonts w:ascii="Consolas" w:eastAsia="Times New Roman" w:hAnsi="Consolas" w:cs="Times New Roman"/>
+          <w:color w:val="9CDCFE"/>
+          <w:sz w:val="10"/>
+          <w:szCs w:val="10"/>
+          <w:lang w:eastAsia="fr-FR"/>
+        </w:rPr>
+        <w:t>app</w:t>
+      </w:r>
+      <w:r>
+        <w:rPr>
+          <w:rFonts w:ascii="Consolas" w:eastAsia="Times New Roman" w:hAnsi="Consolas" w:cs="Times New Roman"/>
+          <w:color w:val="D4D4D4"/>
+          <w:sz w:val="10"/>
+          <w:szCs w:val="10"/>
+          <w:lang w:eastAsia="fr-FR"/>
+        </w:rPr>
+        <w:t>.</w:t>
+      </w:r>
+      <w:r>
+        <w:rPr>
+          <w:rFonts w:ascii="Consolas" w:eastAsia="Times New Roman" w:hAnsi="Consolas" w:cs="Times New Roman"/>
+          <w:color w:val="DCDCAA"/>
+          <w:sz w:val="10"/>
+          <w:szCs w:val="10"/>
+          <w:lang w:eastAsia="fr-FR"/>
+        </w:rPr>
+        <w:t>UseAuthorization</w:t>
+      </w:r>
+      <w:proofErr w:type="spellEnd"/>
+      <w:r>
+        <w:rPr>
+          <w:rFonts w:ascii="Consolas" w:eastAsia="Times New Roman" w:hAnsi="Consolas" w:cs="Times New Roman"/>
+          <w:color w:val="D4D4D4"/>
+          <w:sz w:val="10"/>
+          <w:szCs w:val="10"/>
+          <w:lang w:eastAsia="fr-FR"/>
+        </w:rPr>
+        <w:t>(</w:t>
+      </w:r>
+      <w:proofErr w:type="gramEnd"/>
+      <w:r>
+        <w:rPr>
+          <w:rFonts w:ascii="Consolas" w:eastAsia="Times New Roman" w:hAnsi="Consolas" w:cs="Times New Roman"/>
+          <w:color w:val="D4D4D4"/>
+          <w:sz w:val="10"/>
+          <w:szCs w:val="10"/>
+          <w:lang w:eastAsia="fr-FR"/>
+        </w:rPr>
+        <w:t>);</w:t>
+      </w:r>
+    </w:p>
+    <w:p/>
     <w:sectPr>
       <w:pgSz w:w="11906" w:h="16838"/>
-      <w:pgMar w:top="1417" w:right="1417" w:bottom="1417" w:left="1417" w:header="708" w:footer="708" w:gutter="0"/>
+      <w:pgMar w:top="993" w:right="1274" w:bottom="1417" w:left="1417" w:header="708" w:footer="708" w:gutter="0"/>
       <w:cols w:space="708"/>
       <w:docGrid w:linePitch="360"/>
     </w:sectPr>
@@ -4691,7 +6649,7 @@
   <a:extraClrSchemeLst/>
   <a:extLst>
     <a:ext uri="{05A4C25C-085E-4340-85A3-A5531E510DB2}">
-      <thm15:themeFamily xmlns:thm15="http://schemas.microsoft.com/office/thememl/2012/main" xmlns="" name="Office Theme" id="{62F939B6-93AF-4DB8-9C6B-D6C7DFDC589F}" vid="{4A3C46E8-61CC-4603-A589-7422A47A8E4A}"/>
+      <thm15:themeFamily xmlns="" xmlns:thm15="http://schemas.microsoft.com/office/thememl/2012/main" name="Office Theme" id="{62F939B6-93AF-4DB8-9C6B-D6C7DFDC589F}" vid="{4A3C46E8-61CC-4603-A589-7422A47A8E4A}"/>
     </a:ext>
   </a:extLst>
 </a:theme>

</xml_diff>